<commit_message>
added error handling, changed date to timestamp (long)
</commit_message>
<xml_diff>
--- a/Endpoints.docx
+++ b/Endpoints.docx
@@ -48,250 +48,6 @@
       </w:r>
       <w:r>
         <w:t xml:space="preserve">(POST) </w:t>
-      </w:r>
-      <w:bookmarkStart w:id="0" w:name="_GoBack"/>
-      <w:bookmarkEnd w:id="0"/>
-      <w:r>
-        <w:fldChar w:fldCharType="begin"/>
-      </w:r>
-      <w:r>
-        <w:instrText xml:space="preserve"> HYPERLINK "http://localhost:8080/HitmenWFM/user" </w:instrText>
-      </w:r>
-      <w:r>
-        <w:fldChar w:fldCharType="separate"/>
-      </w:r>
-      <w:r>
-        <w:rPr>
-          <w:rStyle w:val="Hyperlink"/>
-        </w:rPr>
-        <w:t>http://localhost:8080/HitmenWFM/user</w:t>
-      </w:r>
-      <w:r>
-        <w:fldChar w:fldCharType="end"/>
-      </w:r>
-    </w:p>
-    <w:p>
-      <w:pPr>
-        <w:pStyle w:val="ListParagraph"/>
-        <w:rPr>
-          <w:b/>
-        </w:rPr>
-      </w:pPr>
-      <w:r>
-        <w:rPr>
-          <w:b/>
-        </w:rPr>
-        <w:t xml:space="preserve">JSON Example: </w:t>
-      </w:r>
-    </w:p>
-    <w:p>
-      <w:pPr>
-        <w:pStyle w:val="ListParagraph"/>
-      </w:pPr>
-      <w:r>
-        <w:t>{</w:t>
-      </w:r>
-    </w:p>
-    <w:p>
-      <w:pPr>
-        <w:pStyle w:val="ListParagraph"/>
-      </w:pPr>
-      <w:r>
-        <w:t xml:space="preserve">  "userName": "JeffTest",</w:t>
-      </w:r>
-    </w:p>
-    <w:p>
-      <w:pPr>
-        <w:pStyle w:val="ListParagraph"/>
-      </w:pPr>
-      <w:r>
-        <w:t xml:space="preserve">  "email": "jeffbg123@gmail.com",</w:t>
-      </w:r>
-    </w:p>
-    <w:p>
-      <w:pPr>
-        <w:pStyle w:val="ListParagraph"/>
-      </w:pPr>
-      <w:r>
-        <w:t xml:space="preserve">  "password": "test",</w:t>
-      </w:r>
-    </w:p>
-    <w:p>
-      <w:pPr>
-        <w:pStyle w:val="ListParagraph"/>
-      </w:pPr>
-      <w:r>
-        <w:t xml:space="preserve">  "firstName": "Jeff",</w:t>
-      </w:r>
-    </w:p>
-    <w:p>
-      <w:pPr>
-        <w:pStyle w:val="ListParagraph"/>
-      </w:pPr>
-      <w:r>
-        <w:t xml:space="preserve">  "lastName": "Grossman",</w:t>
-      </w:r>
-    </w:p>
-    <w:p>
-      <w:pPr>
-        <w:pStyle w:val="ListParagraph"/>
-      </w:pPr>
-      <w:r>
-        <w:t xml:space="preserve">  "middleName": "B",</w:t>
-      </w:r>
-    </w:p>
-    <w:p>
-      <w:pPr>
-        <w:pStyle w:val="ListParagraph"/>
-      </w:pPr>
-      <w:r>
-        <w:t xml:space="preserve">  "streetAddressLine1": "123 Fake Street",</w:t>
-      </w:r>
-    </w:p>
-    <w:p>
-      <w:pPr>
-        <w:pStyle w:val="ListParagraph"/>
-      </w:pPr>
-      <w:r>
-        <w:t xml:space="preserve">  "streetAddressLine2": "Unit 1",</w:t>
-      </w:r>
-    </w:p>
-    <w:p>
-      <w:pPr>
-        <w:pStyle w:val="ListParagraph"/>
-      </w:pPr>
-      <w:r>
-        <w:t xml:space="preserve">  "streetAddressLine3": "Unit 2",</w:t>
-      </w:r>
-    </w:p>
-    <w:p>
-      <w:pPr>
-        <w:pStyle w:val="ListParagraph"/>
-      </w:pPr>
-      <w:r>
-        <w:t xml:space="preserve">  "city": "Chicago",</w:t>
-      </w:r>
-    </w:p>
-    <w:p>
-      <w:pPr>
-        <w:pStyle w:val="ListParagraph"/>
-      </w:pPr>
-      <w:r>
-        <w:t xml:space="preserve">  "state": "IL",</w:t>
-      </w:r>
-    </w:p>
-    <w:p>
-      <w:pPr>
-        <w:pStyle w:val="ListParagraph"/>
-      </w:pPr>
-      <w:r>
-        <w:t xml:space="preserve">  "zip": "60614",</w:t>
-      </w:r>
-    </w:p>
-    <w:p>
-      <w:pPr>
-        <w:pStyle w:val="ListParagraph"/>
-      </w:pPr>
-      <w:r>
-        <w:t xml:space="preserve">  "cellPhone": "123-456-7890",</w:t>
-      </w:r>
-    </w:p>
-    <w:p>
-      <w:pPr>
-        <w:pStyle w:val="ListParagraph"/>
-      </w:pPr>
-      <w:r>
-        <w:t xml:space="preserve">  "homePhone": "987-654-3213",</w:t>
-      </w:r>
-    </w:p>
-    <w:p>
-      <w:pPr>
-        <w:pStyle w:val="ListParagraph"/>
-      </w:pPr>
-      <w:r>
-        <w:t xml:space="preserve">  "birthDate": "2015-01-01"</w:t>
-      </w:r>
-    </w:p>
-    <w:p>
-      <w:pPr>
-        <w:pStyle w:val="ListParagraph"/>
-      </w:pPr>
-      <w:r>
-        <w:t>}</w:t>
-      </w:r>
-    </w:p>
-    <w:p>
-      <w:pPr>
-        <w:pStyle w:val="ListParagraph"/>
-      </w:pPr>
-      <w:r>
-        <w:rPr>
-          <w:b/>
-        </w:rPr>
-        <w:t>Returns:</w:t>
-      </w:r>
-      <w:r>
-        <w:t xml:space="preserve"> The user that was created</w:t>
-      </w:r>
-    </w:p>
-    <w:p>
-      <w:pPr>
-        <w:pStyle w:val="ListParagraph"/>
-      </w:pPr>
-      <w:r>
-        <w:rPr>
-          <w:b/>
-        </w:rPr>
-        <w:t>ToDo:</w:t>
-      </w:r>
-      <w:r>
-        <w:t xml:space="preserve"> Exception handling, return status on failure</w:t>
-      </w:r>
-    </w:p>
-    <w:p>
-      <w:pPr>
-        <w:pStyle w:val="ListParagraph"/>
-      </w:pPr>
-    </w:p>
-    <w:p>
-      <w:pPr>
-        <w:pStyle w:val="ListParagraph"/>
-        <w:numPr>
-          <w:ilvl w:val="0"/>
-          <w:numId w:val="1"/>
-        </w:numPr>
-        <w:rPr>
-          <w:b/>
-        </w:rPr>
-      </w:pPr>
-      <w:r>
-        <w:rPr>
-          <w:b/>
-        </w:rPr>
-        <w:t>Get</w:t>
-      </w:r>
-      <w:r>
-        <w:rPr>
-          <w:b/>
-        </w:rPr>
-        <w:t xml:space="preserve"> User:</w:t>
-      </w:r>
-    </w:p>
-    <w:p>
-      <w:pPr>
-        <w:pStyle w:val="ListParagraph"/>
-      </w:pPr>
-      <w:r>
-        <w:rPr>
-          <w:b/>
-        </w:rPr>
-        <w:t>URL</w:t>
-      </w:r>
-      <w:r>
-        <w:t xml:space="preserve">: </w:t>
-      </w:r>
-      <w:r>
-        <w:t xml:space="preserve">(GET) </w:t>
       </w:r>
       <w:hyperlink r:id="rId6" w:history="1">
         <w:r>
@@ -301,8 +57,155 @@
           <w:t>http://localhost:8080/HitmenWFM/user</w:t>
         </w:r>
       </w:hyperlink>
-      <w:r>
-        <w:t>/Jus8727</w:t>
+    </w:p>
+    <w:p>
+      <w:pPr>
+        <w:pStyle w:val="ListParagraph"/>
+        <w:rPr>
+          <w:b/>
+        </w:rPr>
+      </w:pPr>
+      <w:r>
+        <w:rPr>
+          <w:b/>
+        </w:rPr>
+        <w:t xml:space="preserve">JSON Example: </w:t>
+      </w:r>
+    </w:p>
+    <w:p>
+      <w:pPr>
+        <w:pStyle w:val="ListParagraph"/>
+      </w:pPr>
+      <w:r>
+        <w:t>{</w:t>
+      </w:r>
+    </w:p>
+    <w:p>
+      <w:pPr>
+        <w:pStyle w:val="ListParagraph"/>
+      </w:pPr>
+      <w:r>
+        <w:t xml:space="preserve">  "userName": "JeffTest",</w:t>
+      </w:r>
+    </w:p>
+    <w:p>
+      <w:pPr>
+        <w:pStyle w:val="ListParagraph"/>
+      </w:pPr>
+      <w:r>
+        <w:t xml:space="preserve">  "email": "jeffbg123@gmail.com",</w:t>
+      </w:r>
+    </w:p>
+    <w:p>
+      <w:pPr>
+        <w:pStyle w:val="ListParagraph"/>
+      </w:pPr>
+      <w:r>
+        <w:t xml:space="preserve">  "password": "test",</w:t>
+      </w:r>
+    </w:p>
+    <w:p>
+      <w:pPr>
+        <w:pStyle w:val="ListParagraph"/>
+      </w:pPr>
+      <w:r>
+        <w:t xml:space="preserve">  "firstName": "Jeff",</w:t>
+      </w:r>
+    </w:p>
+    <w:p>
+      <w:pPr>
+        <w:pStyle w:val="ListParagraph"/>
+      </w:pPr>
+      <w:r>
+        <w:t xml:space="preserve">  "lastName": "Grossman",</w:t>
+      </w:r>
+    </w:p>
+    <w:p>
+      <w:pPr>
+        <w:pStyle w:val="ListParagraph"/>
+      </w:pPr>
+      <w:r>
+        <w:t xml:space="preserve">  "middleName": "B",</w:t>
+      </w:r>
+    </w:p>
+    <w:p>
+      <w:pPr>
+        <w:pStyle w:val="ListParagraph"/>
+      </w:pPr>
+      <w:r>
+        <w:t xml:space="preserve">  "streetAddressLine1": "123 Fake Street",</w:t>
+      </w:r>
+    </w:p>
+    <w:p>
+      <w:pPr>
+        <w:pStyle w:val="ListParagraph"/>
+      </w:pPr>
+      <w:r>
+        <w:t xml:space="preserve">  "streetAddressLine2": "Unit 1",</w:t>
+      </w:r>
+    </w:p>
+    <w:p>
+      <w:pPr>
+        <w:pStyle w:val="ListParagraph"/>
+      </w:pPr>
+      <w:r>
+        <w:t xml:space="preserve">  "streetAddressLine3": "Unit 2",</w:t>
+      </w:r>
+    </w:p>
+    <w:p>
+      <w:pPr>
+        <w:pStyle w:val="ListParagraph"/>
+      </w:pPr>
+      <w:r>
+        <w:t xml:space="preserve">  "city": "Chicago",</w:t>
+      </w:r>
+    </w:p>
+    <w:p>
+      <w:pPr>
+        <w:pStyle w:val="ListParagraph"/>
+      </w:pPr>
+      <w:r>
+        <w:t xml:space="preserve">  "state": "IL",</w:t>
+      </w:r>
+    </w:p>
+    <w:p>
+      <w:pPr>
+        <w:pStyle w:val="ListParagraph"/>
+      </w:pPr>
+      <w:r>
+        <w:t xml:space="preserve">  "zip": "60614",</w:t>
+      </w:r>
+    </w:p>
+    <w:p>
+      <w:pPr>
+        <w:pStyle w:val="ListParagraph"/>
+      </w:pPr>
+      <w:r>
+        <w:t xml:space="preserve">  "cellPhone": "123-456-7890",</w:t>
+      </w:r>
+    </w:p>
+    <w:p>
+      <w:pPr>
+        <w:pStyle w:val="ListParagraph"/>
+      </w:pPr>
+      <w:r>
+        <w:t xml:space="preserve">  "homePhone": "987-654-3213",</w:t>
+      </w:r>
+    </w:p>
+    <w:p>
+      <w:pPr>
+        <w:pStyle w:val="ListParagraph"/>
+      </w:pPr>
+      <w:r>
+        <w:t xml:space="preserve">  "birthDate": "2015-01-01"</w:t>
+      </w:r>
+    </w:p>
+    <w:p>
+      <w:pPr>
+        <w:pStyle w:val="ListParagraph"/>
+      </w:pPr>
+      <w:r>
+        <w:t>}</w:t>
       </w:r>
     </w:p>
     <w:p>
@@ -316,10 +219,7 @@
         <w:t>Returns:</w:t>
       </w:r>
       <w:r>
-        <w:t xml:space="preserve"> The user that was </w:t>
-      </w:r>
-      <w:r>
-        <w:t>requested</w:t>
+        <w:t xml:space="preserve"> The user that was created</w:t>
       </w:r>
     </w:p>
     <w:p>
@@ -356,13 +256,13 @@
         <w:rPr>
           <w:b/>
         </w:rPr>
-        <w:t>Forgot Password</w:t>
-      </w:r>
-      <w:r>
-        <w:rPr>
-          <w:b/>
-        </w:rPr>
-        <w:t>:</w:t>
+        <w:t>Get</w:t>
+      </w:r>
+      <w:r>
+        <w:rPr>
+          <w:b/>
+        </w:rPr>
+        <w:t xml:space="preserve"> User:</w:t>
       </w:r>
     </w:p>
     <w:p>
@@ -379,7 +279,7 @@
         <w:t xml:space="preserve">: </w:t>
       </w:r>
       <w:r>
-        <w:t xml:space="preserve">(POST) </w:t>
+        <w:t xml:space="preserve">(GET) </w:t>
       </w:r>
       <w:hyperlink r:id="rId7" w:history="1">
         <w:r>
@@ -390,45 +290,7 @@
         </w:r>
       </w:hyperlink>
       <w:r>
-        <w:t>/forgot</w:t>
-      </w:r>
-    </w:p>
-    <w:p>
-      <w:pPr>
-        <w:pStyle w:val="ListParagraph"/>
-        <w:rPr>
-          <w:b/>
-        </w:rPr>
-      </w:pPr>
-      <w:r>
-        <w:rPr>
-          <w:b/>
-        </w:rPr>
-        <w:t xml:space="preserve">JSON Example: </w:t>
-      </w:r>
-    </w:p>
-    <w:p>
-      <w:pPr>
-        <w:pStyle w:val="ListParagraph"/>
-      </w:pPr>
-      <w:r>
-        <w:t>{</w:t>
-      </w:r>
-    </w:p>
-    <w:p>
-      <w:pPr>
-        <w:pStyle w:val="ListParagraph"/>
-      </w:pPr>
-      <w:r>
-        <w:t xml:space="preserve">  "userName": "JeffTest",</w:t>
-      </w:r>
-    </w:p>
-    <w:p>
-      <w:pPr>
-        <w:pStyle w:val="ListParagraph"/>
-      </w:pPr>
-      <w:r>
-        <w:t>}</w:t>
+        <w:t>/Jus8727</w:t>
       </w:r>
     </w:p>
     <w:p>
@@ -442,10 +304,10 @@
         <w:t>Returns:</w:t>
       </w:r>
       <w:r>
-        <w:t xml:space="preserve"> </w:t>
-      </w:r>
-      <w:r>
-        <w:t>The user that was emailed. Sends email to that user</w:t>
+        <w:t xml:space="preserve"> The user that was </w:t>
+      </w:r>
+      <w:r>
+        <w:t>requested</w:t>
       </w:r>
     </w:p>
     <w:p>
@@ -460,9 +322,6 @@
       </w:r>
       <w:r>
         <w:t xml:space="preserve"> Exception handling, return status on failure</w:t>
-      </w:r>
-      <w:r>
-        <w:t>, I need the link to send them</w:t>
       </w:r>
     </w:p>
     <w:p>
@@ -485,7 +344,7 @@
         <w:rPr>
           <w:b/>
         </w:rPr>
-        <w:t>Change password</w:t>
+        <w:t>Forgot Password</w:t>
       </w:r>
       <w:r>
         <w:rPr>
@@ -519,7 +378,7 @@
         </w:r>
       </w:hyperlink>
       <w:r>
-        <w:t>/password</w:t>
+        <w:t>/forgot</w:t>
       </w:r>
     </w:p>
     <w:p>
@@ -541,7 +400,6 @@
         <w:pStyle w:val="ListParagraph"/>
       </w:pPr>
       <w:r>
-        <w:lastRenderedPageBreak/>
         <w:t>{</w:t>
       </w:r>
     </w:p>
@@ -558,17 +416,6 @@
         <w:pStyle w:val="ListParagraph"/>
       </w:pPr>
       <w:r>
-        <w:t xml:space="preserve">  "password": "newPassword</w:t>
-      </w:r>
-      <w:r>
-        <w:t>",</w:t>
-      </w:r>
-    </w:p>
-    <w:p>
-      <w:pPr>
-        <w:pStyle w:val="ListParagraph"/>
-      </w:pPr>
-      <w:r>
         <w:t>}</w:t>
       </w:r>
     </w:p>
@@ -583,10 +430,10 @@
         <w:t>Returns:</w:t>
       </w:r>
       <w:r>
-        <w:t xml:space="preserve"> The user that was </w:t>
-      </w:r>
-      <w:r>
-        <w:t>modified</w:t>
+        <w:t xml:space="preserve"> </w:t>
+      </w:r>
+      <w:r>
+        <w:t>The user that was emailed. Sends email to that user</w:t>
       </w:r>
     </w:p>
     <w:p>
@@ -603,10 +450,7 @@
         <w:t xml:space="preserve"> Exception handling, return status on failure</w:t>
       </w:r>
       <w:r>
-        <w:t>, This doesn’t work….I think Justin needs to change the stored proc…..</w:t>
-      </w:r>
-      <w:r>
-        <w:t>(usertypeID)</w:t>
+        <w:t>, I need the link to send them</w:t>
       </w:r>
     </w:p>
     <w:p>
@@ -629,7 +473,7 @@
         <w:rPr>
           <w:b/>
         </w:rPr>
-        <w:t>User Login</w:t>
+        <w:t>Change password</w:t>
       </w:r>
       <w:r>
         <w:rPr>
@@ -663,7 +507,7 @@
         </w:r>
       </w:hyperlink>
       <w:r>
-        <w:t>/login</w:t>
+        <w:t>/password</w:t>
       </w:r>
     </w:p>
     <w:p>
@@ -685,6 +529,7 @@
         <w:pStyle w:val="ListParagraph"/>
       </w:pPr>
       <w:r>
+        <w:lastRenderedPageBreak/>
         <w:t>{</w:t>
       </w:r>
     </w:p>
@@ -701,8 +546,13 @@
         <w:pStyle w:val="ListParagraph"/>
       </w:pPr>
       <w:r>
-        <w:t xml:space="preserve">  "password": "test"</w:t>
-      </w:r>
+        <w:t xml:space="preserve">  "password": "newPassword</w:t>
+      </w:r>
+      <w:r>
+        <w:t>"</w:t>
+      </w:r>
+      <w:bookmarkStart w:id="0" w:name="_GoBack"/>
+      <w:bookmarkEnd w:id="0"/>
     </w:p>
     <w:p>
       <w:pPr>
@@ -726,10 +576,7 @@
         <w:t xml:space="preserve"> The user that was </w:t>
       </w:r>
       <w:r>
-        <w:t>logged in</w:t>
-      </w:r>
-      <w:r>
-        <w:t>, or null on wrong password</w:t>
+        <w:t>modified</w:t>
       </w:r>
     </w:p>
     <w:p>
@@ -744,6 +591,12 @@
       </w:r>
       <w:r>
         <w:t xml:space="preserve"> Exception handling, return status on failure</w:t>
+      </w:r>
+      <w:r>
+        <w:t>, This doesn’t work….I think Justin needs to change the stored proc…..</w:t>
+      </w:r>
+      <w:r>
+        <w:t>(usertypeID)</w:t>
       </w:r>
     </w:p>
     <w:p>
@@ -766,13 +619,13 @@
         <w:rPr>
           <w:b/>
         </w:rPr>
-        <w:t>Update</w:t>
-      </w:r>
-      <w:r>
-        <w:rPr>
-          <w:b/>
-        </w:rPr>
-        <w:t xml:space="preserve"> User:</w:t>
+        <w:t>User Login</w:t>
+      </w:r>
+      <w:r>
+        <w:rPr>
+          <w:b/>
+        </w:rPr>
+        <w:t>:</w:t>
       </w:r>
     </w:p>
     <w:p>
@@ -800,7 +653,7 @@
         </w:r>
       </w:hyperlink>
       <w:r>
-        <w:t>/update</w:t>
+        <w:t>/login</w:t>
       </w:r>
     </w:p>
     <w:p>
@@ -838,117 +691,7 @@
         <w:pStyle w:val="ListParagraph"/>
       </w:pPr>
       <w:r>
-        <w:t xml:space="preserve">  "email": "jeffbg123@gmail.com",</w:t>
-      </w:r>
-    </w:p>
-    <w:p>
-      <w:pPr>
-        <w:pStyle w:val="ListParagraph"/>
-      </w:pPr>
-      <w:r>
-        <w:t xml:space="preserve">  "password": "test",</w:t>
-      </w:r>
-    </w:p>
-    <w:p>
-      <w:pPr>
-        <w:pStyle w:val="ListParagraph"/>
-      </w:pPr>
-      <w:r>
-        <w:t xml:space="preserve">  "firstName": "Jeff",</w:t>
-      </w:r>
-    </w:p>
-    <w:p>
-      <w:pPr>
-        <w:pStyle w:val="ListParagraph"/>
-      </w:pPr>
-      <w:r>
-        <w:t xml:space="preserve">  "lastName": "</w:t>
-      </w:r>
-      <w:r>
-        <w:t>NewLastName</w:t>
-      </w:r>
-      <w:r>
-        <w:t>",</w:t>
-      </w:r>
-    </w:p>
-    <w:p>
-      <w:pPr>
-        <w:pStyle w:val="ListParagraph"/>
-      </w:pPr>
-      <w:r>
-        <w:t xml:space="preserve">  "middleName": "B",</w:t>
-      </w:r>
-    </w:p>
-    <w:p>
-      <w:pPr>
-        <w:pStyle w:val="ListParagraph"/>
-      </w:pPr>
-      <w:r>
-        <w:t xml:space="preserve">  "streetAddressLine1": "123 Fake Street",</w:t>
-      </w:r>
-    </w:p>
-    <w:p>
-      <w:pPr>
-        <w:pStyle w:val="ListParagraph"/>
-      </w:pPr>
-      <w:r>
-        <w:t xml:space="preserve">  "streetAddressLine2": "Unit 1",</w:t>
-      </w:r>
-    </w:p>
-    <w:p>
-      <w:pPr>
-        <w:pStyle w:val="ListParagraph"/>
-      </w:pPr>
-      <w:r>
-        <w:t xml:space="preserve">  "streetAddressLine3": "Unit 2",</w:t>
-      </w:r>
-    </w:p>
-    <w:p>
-      <w:pPr>
-        <w:pStyle w:val="ListParagraph"/>
-      </w:pPr>
-      <w:r>
-        <w:t xml:space="preserve">  "city": "Chicago",</w:t>
-      </w:r>
-    </w:p>
-    <w:p>
-      <w:pPr>
-        <w:pStyle w:val="ListParagraph"/>
-      </w:pPr>
-      <w:r>
-        <w:t xml:space="preserve">  "state": "IL",</w:t>
-      </w:r>
-    </w:p>
-    <w:p>
-      <w:pPr>
-        <w:pStyle w:val="ListParagraph"/>
-      </w:pPr>
-      <w:r>
-        <w:t xml:space="preserve">  "zip": "60614",</w:t>
-      </w:r>
-    </w:p>
-    <w:p>
-      <w:pPr>
-        <w:pStyle w:val="ListParagraph"/>
-      </w:pPr>
-      <w:r>
-        <w:t xml:space="preserve">  "cellPhone": "123-456-7890",</w:t>
-      </w:r>
-    </w:p>
-    <w:p>
-      <w:pPr>
-        <w:pStyle w:val="ListParagraph"/>
-      </w:pPr>
-      <w:r>
-        <w:t xml:space="preserve">  "homePhone": "987-654-3213",</w:t>
-      </w:r>
-    </w:p>
-    <w:p>
-      <w:pPr>
-        <w:pStyle w:val="ListParagraph"/>
-      </w:pPr>
-      <w:r>
-        <w:t xml:space="preserve">  "birthDate": "2015-01-01"</w:t>
+        <w:t xml:space="preserve">  "password": "test"</w:t>
       </w:r>
     </w:p>
     <w:p>
@@ -973,7 +716,10 @@
         <w:t xml:space="preserve"> The user that was </w:t>
       </w:r>
       <w:r>
-        <w:t>updated</w:t>
+        <w:t>logged in</w:t>
+      </w:r>
+      <w:r>
+        <w:t>, or null on wrong password</w:t>
       </w:r>
     </w:p>
     <w:p>
@@ -988,15 +734,6 @@
       </w:r>
       <w:r>
         <w:t xml:space="preserve"> Exception handling, return status on failure</w:t>
-      </w:r>
-      <w:r>
-        <w:t xml:space="preserve">, </w:t>
-      </w:r>
-      <w:r>
-        <w:t>This doesn’t work….I think Justin needs to change the stored proc…..</w:t>
-      </w:r>
-      <w:r>
-        <w:t>(usertypeID)</w:t>
       </w:r>
     </w:p>
     <w:p>
@@ -1019,14 +756,13 @@
         <w:rPr>
           <w:b/>
         </w:rPr>
-        <w:lastRenderedPageBreak/>
-        <w:t>Insert Task</w:t>
-      </w:r>
-      <w:r>
-        <w:rPr>
-          <w:b/>
-        </w:rPr>
-        <w:t>:</w:t>
+        <w:t>Update</w:t>
+      </w:r>
+      <w:r>
+        <w:rPr>
+          <w:b/>
+        </w:rPr>
+        <w:t xml:space="preserve"> User:</w:t>
       </w:r>
     </w:p>
     <w:p>
@@ -1045,11 +781,16 @@
       <w:r>
         <w:t xml:space="preserve">(POST) </w:t>
       </w:r>
-      <w:r>
-        <w:t>http://localhost:8080/HitmenWFM/</w:t>
-      </w:r>
-      <w:r>
-        <w:t>tasks</w:t>
+      <w:hyperlink r:id="rId11" w:history="1">
+        <w:r>
+          <w:rPr>
+            <w:rStyle w:val="Hyperlink"/>
+          </w:rPr>
+          <w:t>http://localhost:8080/HitmenWFM/user</w:t>
+        </w:r>
+      </w:hyperlink>
+      <w:r>
+        <w:t>/update</w:t>
       </w:r>
     </w:p>
     <w:p>
@@ -1079,55 +820,125 @@
         <w:pStyle w:val="ListParagraph"/>
       </w:pPr>
       <w:r>
-        <w:t xml:space="preserve">  "taskName":"Sample Task",</w:t>
-      </w:r>
-    </w:p>
-    <w:p>
-      <w:pPr>
-        <w:pStyle w:val="ListParagraph"/>
-      </w:pPr>
-      <w:r>
-        <w:t xml:space="preserve">  "taskDescription":"Sample Description",</w:t>
-      </w:r>
-    </w:p>
-    <w:p>
-      <w:pPr>
-        <w:pStyle w:val="ListParagraph"/>
-      </w:pPr>
-      <w:r>
-        <w:t xml:space="preserve">  "startDate":"2015-05-05",</w:t>
-      </w:r>
-    </w:p>
-    <w:p>
-      <w:pPr>
-        <w:pStyle w:val="ListParagraph"/>
-      </w:pPr>
-      <w:r>
-        <w:t xml:space="preserve">  "dueDate":"2015-10-01",</w:t>
-      </w:r>
-    </w:p>
-    <w:p>
-      <w:pPr>
-        <w:pStyle w:val="ListParagraph"/>
-      </w:pPr>
-      <w:r>
-        <w:t xml:space="preserve">  "assignedToUser":"JeffTest",</w:t>
-      </w:r>
-    </w:p>
-    <w:p>
-      <w:pPr>
-        <w:pStyle w:val="ListParagraph"/>
-      </w:pPr>
-      <w:r>
-        <w:t xml:space="preserve">  "assignedByUser":"Jus8727",</w:t>
-      </w:r>
-    </w:p>
-    <w:p>
-      <w:pPr>
-        <w:pStyle w:val="ListParagraph"/>
-      </w:pPr>
-      <w:r>
-        <w:t xml:space="preserve">  "patient":"5"</w:t>
+        <w:t xml:space="preserve">  "userName": "JeffTest",</w:t>
+      </w:r>
+    </w:p>
+    <w:p>
+      <w:pPr>
+        <w:pStyle w:val="ListParagraph"/>
+      </w:pPr>
+      <w:r>
+        <w:t xml:space="preserve">  "email": "jeffbg123@gmail.com",</w:t>
+      </w:r>
+    </w:p>
+    <w:p>
+      <w:pPr>
+        <w:pStyle w:val="ListParagraph"/>
+      </w:pPr>
+      <w:r>
+        <w:t xml:space="preserve">  "password": "test",</w:t>
+      </w:r>
+    </w:p>
+    <w:p>
+      <w:pPr>
+        <w:pStyle w:val="ListParagraph"/>
+      </w:pPr>
+      <w:r>
+        <w:t xml:space="preserve">  "firstName": "Jeff",</w:t>
+      </w:r>
+    </w:p>
+    <w:p>
+      <w:pPr>
+        <w:pStyle w:val="ListParagraph"/>
+      </w:pPr>
+      <w:r>
+        <w:t xml:space="preserve">  "lastName": "</w:t>
+      </w:r>
+      <w:r>
+        <w:t>NewLastName</w:t>
+      </w:r>
+      <w:r>
+        <w:t>",</w:t>
+      </w:r>
+    </w:p>
+    <w:p>
+      <w:pPr>
+        <w:pStyle w:val="ListParagraph"/>
+      </w:pPr>
+      <w:r>
+        <w:t xml:space="preserve">  "middleName": "B",</w:t>
+      </w:r>
+    </w:p>
+    <w:p>
+      <w:pPr>
+        <w:pStyle w:val="ListParagraph"/>
+      </w:pPr>
+      <w:r>
+        <w:t xml:space="preserve">  "streetAddressLine1": "123 Fake Street",</w:t>
+      </w:r>
+    </w:p>
+    <w:p>
+      <w:pPr>
+        <w:pStyle w:val="ListParagraph"/>
+      </w:pPr>
+      <w:r>
+        <w:t xml:space="preserve">  "streetAddressLine2": "Unit 1",</w:t>
+      </w:r>
+    </w:p>
+    <w:p>
+      <w:pPr>
+        <w:pStyle w:val="ListParagraph"/>
+      </w:pPr>
+      <w:r>
+        <w:t xml:space="preserve">  "streetAddressLine3": "Unit 2",</w:t>
+      </w:r>
+    </w:p>
+    <w:p>
+      <w:pPr>
+        <w:pStyle w:val="ListParagraph"/>
+      </w:pPr>
+      <w:r>
+        <w:t xml:space="preserve">  "city": "Chicago",</w:t>
+      </w:r>
+    </w:p>
+    <w:p>
+      <w:pPr>
+        <w:pStyle w:val="ListParagraph"/>
+      </w:pPr>
+      <w:r>
+        <w:t xml:space="preserve">  "state": "IL",</w:t>
+      </w:r>
+    </w:p>
+    <w:p>
+      <w:pPr>
+        <w:pStyle w:val="ListParagraph"/>
+      </w:pPr>
+      <w:r>
+        <w:t xml:space="preserve">  "zip": "60614",</w:t>
+      </w:r>
+    </w:p>
+    <w:p>
+      <w:pPr>
+        <w:pStyle w:val="ListParagraph"/>
+      </w:pPr>
+      <w:r>
+        <w:t xml:space="preserve">  "cellPhone": "123-456-7890",</w:t>
+      </w:r>
+    </w:p>
+    <w:p>
+      <w:pPr>
+        <w:pStyle w:val="ListParagraph"/>
+      </w:pPr>
+      <w:r>
+        <w:t xml:space="preserve">  "homePhone": "987-654-3213",</w:t>
+      </w:r>
+    </w:p>
+    <w:p>
+      <w:pPr>
+        <w:pStyle w:val="ListParagraph"/>
+      </w:pPr>
+      <w:r>
+        <w:t xml:space="preserve">  "birthDate": "2015-01-01"</w:t>
       </w:r>
     </w:p>
     <w:p>
@@ -1149,13 +960,7 @@
         <w:t>Returns:</w:t>
       </w:r>
       <w:r>
-        <w:t xml:space="preserve"> The </w:t>
-      </w:r>
-      <w:r>
-        <w:t>task</w:t>
-      </w:r>
-      <w:r>
-        <w:t xml:space="preserve"> that was </w:t>
+        <w:t xml:space="preserve"> The user that was </w:t>
       </w:r>
       <w:r>
         <w:t>updated</w:t>
@@ -1175,16 +980,11 @@
         <w:t xml:space="preserve"> Exception handling, return status on failure</w:t>
       </w:r>
       <w:r>
-        <w:t xml:space="preserve">, </w:t>
-      </w:r>
-      <w:r>
-        <w:t>what should completed date default to?</w:t>
-      </w:r>
-    </w:p>
-    <w:p>
-      <w:pPr>
-        <w:pStyle w:val="ListParagraph"/>
-      </w:pPr>
+        <w:t>, This doesn’t work….I think Justin needs to change the stored proc…..</w:t>
+      </w:r>
+      <w:r>
+        <w:t>(usertypeID)</w:t>
+      </w:r>
     </w:p>
     <w:p>
       <w:pPr>
@@ -1206,13 +1006,8 @@
         <w:rPr>
           <w:b/>
         </w:rPr>
-        <w:t>Update</w:t>
-      </w:r>
-      <w:r>
-        <w:rPr>
-          <w:b/>
-        </w:rPr>
-        <w:t xml:space="preserve"> Task</w:t>
+        <w:lastRenderedPageBreak/>
+        <w:t>Insert Task</w:t>
       </w:r>
       <w:r>
         <w:rPr>
@@ -1243,9 +1038,6 @@
       <w:r>
         <w:t>tasks</w:t>
       </w:r>
-      <w:r>
-        <w:t>/{taskid}</w:t>
-      </w:r>
     </w:p>
     <w:p>
       <w:pPr>
@@ -1282,13 +1074,7 @@
         <w:pStyle w:val="ListParagraph"/>
       </w:pPr>
       <w:r>
-        <w:t xml:space="preserve">  "taskDescription":"</w:t>
-      </w:r>
-      <w:r>
-        <w:t xml:space="preserve">New </w:t>
-      </w:r>
-      <w:r>
-        <w:t>Sample Description",</w:t>
+        <w:t xml:space="preserve">  "taskDescription":"Sample Description",</w:t>
       </w:r>
     </w:p>
     <w:p>
@@ -1375,6 +1161,14 @@
       <w:r>
         <w:t xml:space="preserve"> Exception handling, return status on failure</w:t>
       </w:r>
+      <w:r>
+        <w:t>, what should completed date default to?</w:t>
+      </w:r>
+    </w:p>
+    <w:p>
+      <w:pPr>
+        <w:pStyle w:val="ListParagraph"/>
+      </w:pPr>
     </w:p>
     <w:p>
       <w:pPr>
@@ -1396,19 +1190,7 @@
         <w:rPr>
           <w:b/>
         </w:rPr>
-        <w:t>Get All</w:t>
-      </w:r>
-      <w:r>
-        <w:rPr>
-          <w:b/>
-        </w:rPr>
-        <w:t xml:space="preserve"> Task</w:t>
-      </w:r>
-      <w:r>
-        <w:rPr>
-          <w:b/>
-        </w:rPr>
-        <w:t>s</w:t>
+        <w:t>Update Task</w:t>
       </w:r>
       <w:r>
         <w:rPr>
@@ -1428,22 +1210,108 @@
         <w:t>URL</w:t>
       </w:r>
       <w:r>
-        <w:t>:</w:t>
-      </w:r>
-      <w:r>
-        <w:t xml:space="preserve"> (GET)</w:t>
-      </w:r>
-      <w:r>
-        <w:t xml:space="preserve"> </w:t>
+        <w:t xml:space="preserve">: </w:t>
+      </w:r>
+      <w:r>
+        <w:t xml:space="preserve">(POST) </w:t>
       </w:r>
       <w:r>
         <w:t>http://localhost:8080/HitmenWFM/</w:t>
       </w:r>
       <w:r>
-        <w:t>tasks</w:t>
-      </w:r>
-      <w:r>
-        <w:t>/get</w:t>
+        <w:t>tasks/{taskid}</w:t>
+      </w:r>
+    </w:p>
+    <w:p>
+      <w:pPr>
+        <w:pStyle w:val="ListParagraph"/>
+        <w:rPr>
+          <w:b/>
+        </w:rPr>
+      </w:pPr>
+      <w:r>
+        <w:rPr>
+          <w:b/>
+        </w:rPr>
+        <w:t xml:space="preserve">JSON Example: </w:t>
+      </w:r>
+    </w:p>
+    <w:p>
+      <w:pPr>
+        <w:pStyle w:val="ListParagraph"/>
+      </w:pPr>
+      <w:r>
+        <w:t>{</w:t>
+      </w:r>
+    </w:p>
+    <w:p>
+      <w:pPr>
+        <w:pStyle w:val="ListParagraph"/>
+      </w:pPr>
+      <w:r>
+        <w:t xml:space="preserve">  "taskName":"Sample Task",</w:t>
+      </w:r>
+    </w:p>
+    <w:p>
+      <w:pPr>
+        <w:pStyle w:val="ListParagraph"/>
+      </w:pPr>
+      <w:r>
+        <w:t xml:space="preserve">  "taskDescription":"</w:t>
+      </w:r>
+      <w:r>
+        <w:t xml:space="preserve">New </w:t>
+      </w:r>
+      <w:r>
+        <w:t>Sample Description",</w:t>
+      </w:r>
+    </w:p>
+    <w:p>
+      <w:pPr>
+        <w:pStyle w:val="ListParagraph"/>
+      </w:pPr>
+      <w:r>
+        <w:t xml:space="preserve">  "startDate":"2015-05-05",</w:t>
+      </w:r>
+    </w:p>
+    <w:p>
+      <w:pPr>
+        <w:pStyle w:val="ListParagraph"/>
+      </w:pPr>
+      <w:r>
+        <w:t xml:space="preserve">  "dueDate":"2015-10-01",</w:t>
+      </w:r>
+    </w:p>
+    <w:p>
+      <w:pPr>
+        <w:pStyle w:val="ListParagraph"/>
+      </w:pPr>
+      <w:r>
+        <w:t xml:space="preserve">  "assignedToUser":"JeffTest",</w:t>
+      </w:r>
+    </w:p>
+    <w:p>
+      <w:pPr>
+        <w:pStyle w:val="ListParagraph"/>
+      </w:pPr>
+      <w:r>
+        <w:t xml:space="preserve">  "assignedByUser":"Jus8727",</w:t>
+      </w:r>
+    </w:p>
+    <w:p>
+      <w:pPr>
+        <w:pStyle w:val="ListParagraph"/>
+      </w:pPr>
+      <w:r>
+        <w:t xml:space="preserve">  "patient":"5"</w:t>
+      </w:r>
+    </w:p>
+    <w:p>
+      <w:pPr>
+        <w:pStyle w:val="ListParagraph"/>
+      </w:pPr>
+      <w:r>
+        <w:t>}</w:t>
       </w:r>
     </w:p>
     <w:p>
@@ -1457,13 +1325,16 @@
         <w:t>Returns:</w:t>
       </w:r>
       <w:r>
-        <w:t xml:space="preserve"> </w:t>
-      </w:r>
-      <w:r>
-        <w:t>All</w:t>
-      </w:r>
-      <w:r>
-        <w:t xml:space="preserve"> of the tasks</w:t>
+        <w:t xml:space="preserve"> The </w:t>
+      </w:r>
+      <w:r>
+        <w:t>task</w:t>
+      </w:r>
+      <w:r>
+        <w:t xml:space="preserve"> that was </w:t>
+      </w:r>
+      <w:r>
+        <w:t>updated</w:t>
       </w:r>
     </w:p>
     <w:p>
@@ -1506,12 +1377,6 @@
         <w:rPr>
           <w:b/>
         </w:rPr>
-        <w:t xml:space="preserve"> by user and status</w:t>
-      </w:r>
-      <w:r>
-        <w:rPr>
-          <w:b/>
-        </w:rPr>
         <w:t>:</w:t>
       </w:r>
     </w:p>
@@ -1526,25 +1391,19 @@
         <w:t>URL</w:t>
       </w:r>
       <w:r>
-        <w:t xml:space="preserve">: </w:t>
-      </w:r>
-      <w:r>
-        <w:t xml:space="preserve">(GET) </w:t>
+        <w:t>:</w:t>
+      </w:r>
+      <w:r>
+        <w:t xml:space="preserve"> (GET)</w:t>
+      </w:r>
+      <w:r>
+        <w:t xml:space="preserve"> </w:t>
       </w:r>
       <w:r>
         <w:t>http://localhost:8080/HitmenWFM/</w:t>
       </w:r>
       <w:r>
-        <w:t>tasks</w:t>
-      </w:r>
-      <w:r>
-        <w:t>/{username}/{</w:t>
-      </w:r>
-      <w:r>
-        <w:t>status</w:t>
-      </w:r>
-      <w:r>
-        <w:t>}</w:t>
+        <w:t>tasks/get</w:t>
       </w:r>
     </w:p>
     <w:p>
@@ -1561,10 +1420,10 @@
         <w:t xml:space="preserve"> </w:t>
       </w:r>
       <w:r>
-        <w:t>All of the tasks</w:t>
-      </w:r>
-      <w:r>
-        <w:t xml:space="preserve"> for that username in that status</w:t>
+        <w:t>All</w:t>
+      </w:r>
+      <w:r>
+        <w:t xml:space="preserve"> of the tasks</w:t>
       </w:r>
     </w:p>
     <w:p>
@@ -1580,11 +1439,6 @@
       <w:r>
         <w:t xml:space="preserve"> Exception handling, return status on failure</w:t>
       </w:r>
-    </w:p>
-    <w:p>
-      <w:pPr>
-        <w:pStyle w:val="ListParagraph"/>
-      </w:pPr>
     </w:p>
     <w:p>
       <w:pPr>
@@ -1598,6 +1452,103 @@
           <w:ilvl w:val="0"/>
           <w:numId w:val="1"/>
         </w:numPr>
+        <w:rPr>
+          <w:b/>
+        </w:rPr>
+      </w:pPr>
+      <w:r>
+        <w:rPr>
+          <w:b/>
+        </w:rPr>
+        <w:t>Get All Tasks by user and status</w:t>
+      </w:r>
+      <w:r>
+        <w:rPr>
+          <w:b/>
+        </w:rPr>
+        <w:t>:</w:t>
+      </w:r>
+    </w:p>
+    <w:p>
+      <w:pPr>
+        <w:pStyle w:val="ListParagraph"/>
+      </w:pPr>
+      <w:r>
+        <w:rPr>
+          <w:b/>
+        </w:rPr>
+        <w:t>URL</w:t>
+      </w:r>
+      <w:r>
+        <w:t xml:space="preserve">: </w:t>
+      </w:r>
+      <w:r>
+        <w:t xml:space="preserve">(GET) </w:t>
+      </w:r>
+      <w:r>
+        <w:t>http://localhost:8080/HitmenWFM/</w:t>
+      </w:r>
+      <w:r>
+        <w:t>tasks/{username}/{</w:t>
+      </w:r>
+      <w:r>
+        <w:t>status</w:t>
+      </w:r>
+      <w:r>
+        <w:t>}</w:t>
+      </w:r>
+    </w:p>
+    <w:p>
+      <w:pPr>
+        <w:pStyle w:val="ListParagraph"/>
+      </w:pPr>
+      <w:r>
+        <w:rPr>
+          <w:b/>
+        </w:rPr>
+        <w:t>Returns:</w:t>
+      </w:r>
+      <w:r>
+        <w:t xml:space="preserve"> </w:t>
+      </w:r>
+      <w:r>
+        <w:t>All of the tasks</w:t>
+      </w:r>
+      <w:r>
+        <w:t xml:space="preserve"> for that username in that status</w:t>
+      </w:r>
+    </w:p>
+    <w:p>
+      <w:pPr>
+        <w:pStyle w:val="ListParagraph"/>
+      </w:pPr>
+      <w:r>
+        <w:rPr>
+          <w:b/>
+        </w:rPr>
+        <w:t>ToDo:</w:t>
+      </w:r>
+      <w:r>
+        <w:t xml:space="preserve"> Exception handling, return status on failure</w:t>
+      </w:r>
+    </w:p>
+    <w:p>
+      <w:pPr>
+        <w:pStyle w:val="ListParagraph"/>
+      </w:pPr>
+    </w:p>
+    <w:p>
+      <w:pPr>
+        <w:pStyle w:val="ListParagraph"/>
+      </w:pPr>
+    </w:p>
+    <w:p>
+      <w:pPr>
+        <w:pStyle w:val="ListParagraph"/>
+        <w:numPr>
+          <w:ilvl w:val="0"/>
+          <w:numId w:val="1"/>
+        </w:numPr>
       </w:pPr>
       <w:r>
         <w:rPr>
@@ -1636,10 +1587,7 @@
         <w:t>http://localhost:8080/HitmenWFM/</w:t>
       </w:r>
       <w:r>
-        <w:t>tasks</w:t>
-      </w:r>
-      <w:r>
-        <w:t>/{taskid}</w:t>
+        <w:t>tasks/{taskid}</w:t>
       </w:r>
     </w:p>
     <w:p>

</xml_diff>

<commit_message>
added FHIR stuff and updated endpoint doc
</commit_message>
<xml_diff>
--- a/Endpoints.docx
+++ b/Endpoints.docx
@@ -54,7 +54,19 @@
           <w:rPr>
             <w:rStyle w:val="Hyperlink"/>
           </w:rPr>
-          <w:t>http://localhost:8080/HitmenWFM/user</w:t>
+          <w:t>http://localhost:8080/</w:t>
+        </w:r>
+        <w:r>
+          <w:rPr>
+            <w:rStyle w:val="Hyperlink"/>
+          </w:rPr>
+          <w:t>HitmenWFM/api/</w:t>
+        </w:r>
+        <w:r>
+          <w:rPr>
+            <w:rStyle w:val="Hyperlink"/>
+          </w:rPr>
+          <w:t>user</w:t>
         </w:r>
       </w:hyperlink>
     </w:p>
@@ -197,7 +209,13 @@
         <w:pStyle w:val="ListParagraph"/>
       </w:pPr>
       <w:r>
-        <w:t xml:space="preserve">  "birthDate": "2015-01-01"</w:t>
+        <w:t xml:space="preserve">  "birthDate": "</w:t>
+      </w:r>
+      <w:r>
+        <w:t>12345</w:t>
+      </w:r>
+      <w:r>
+        <w:t>"</w:t>
       </w:r>
     </w:p>
     <w:p>
@@ -220,20 +238,6 @@
       </w:r>
       <w:r>
         <w:t xml:space="preserve"> The user that was created</w:t>
-      </w:r>
-    </w:p>
-    <w:p>
-      <w:pPr>
-        <w:pStyle w:val="ListParagraph"/>
-      </w:pPr>
-      <w:r>
-        <w:rPr>
-          <w:b/>
-        </w:rPr>
-        <w:t>ToDo:</w:t>
-      </w:r>
-      <w:r>
-        <w:t xml:space="preserve"> Exception handling, return status on failure</w:t>
       </w:r>
     </w:p>
     <w:p>
@@ -286,7 +290,19 @@
           <w:rPr>
             <w:rStyle w:val="Hyperlink"/>
           </w:rPr>
-          <w:t>http://localhost:8080/HitmenWFM/user</w:t>
+          <w:t>http://localhost:8080/</w:t>
+        </w:r>
+        <w:r>
+          <w:rPr>
+            <w:rStyle w:val="Hyperlink"/>
+          </w:rPr>
+          <w:t>HitmenWFM/api/</w:t>
+        </w:r>
+        <w:r>
+          <w:rPr>
+            <w:rStyle w:val="Hyperlink"/>
+          </w:rPr>
+          <w:t>user</w:t>
         </w:r>
       </w:hyperlink>
       <w:r>
@@ -309,19 +325,8 @@
       <w:r>
         <w:t>requested</w:t>
       </w:r>
-    </w:p>
-    <w:p>
-      <w:pPr>
-        <w:pStyle w:val="ListParagraph"/>
-      </w:pPr>
-      <w:r>
-        <w:rPr>
-          <w:b/>
-        </w:rPr>
-        <w:t>ToDo:</w:t>
-      </w:r>
-      <w:r>
-        <w:t xml:space="preserve"> Exception handling, return status on failure</w:t>
+      <w:r>
+        <w:t xml:space="preserve"> </w:t>
       </w:r>
     </w:p>
     <w:p>
@@ -344,7 +349,19 @@
         <w:rPr>
           <w:b/>
         </w:rPr>
-        <w:t>Forgot Password</w:t>
+        <w:t>Get</w:t>
+      </w:r>
+      <w:r>
+        <w:rPr>
+          <w:b/>
+        </w:rPr>
+        <w:t xml:space="preserve"> User</w:t>
+      </w:r>
+      <w:r>
+        <w:rPr>
+          <w:b/>
+        </w:rPr>
+        <w:t>s</w:t>
       </w:r>
       <w:r>
         <w:rPr>
@@ -367,56 +384,30 @@
         <w:t xml:space="preserve">: </w:t>
       </w:r>
       <w:r>
-        <w:t xml:space="preserve">(POST) </w:t>
+        <w:t xml:space="preserve">(GET) </w:t>
       </w:r>
       <w:hyperlink r:id="rId8" w:history="1">
         <w:r>
           <w:rPr>
             <w:rStyle w:val="Hyperlink"/>
           </w:rPr>
-          <w:t>http://localhost:8080/HitmenWFM/user</w:t>
+          <w:t>http://localhost:8080/</w:t>
+        </w:r>
+        <w:r>
+          <w:rPr>
+            <w:rStyle w:val="Hyperlink"/>
+          </w:rPr>
+          <w:t>HitmenWFM/api/</w:t>
+        </w:r>
+        <w:r>
+          <w:rPr>
+            <w:rStyle w:val="Hyperlink"/>
+          </w:rPr>
+          <w:t>user</w:t>
         </w:r>
       </w:hyperlink>
       <w:r>
-        <w:t>/forgot</w:t>
-      </w:r>
-    </w:p>
-    <w:p>
-      <w:pPr>
-        <w:pStyle w:val="ListParagraph"/>
-        <w:rPr>
-          <w:b/>
-        </w:rPr>
-      </w:pPr>
-      <w:r>
-        <w:rPr>
-          <w:b/>
-        </w:rPr>
-        <w:t xml:space="preserve">JSON Example: </w:t>
-      </w:r>
-    </w:p>
-    <w:p>
-      <w:pPr>
-        <w:pStyle w:val="ListParagraph"/>
-      </w:pPr>
-      <w:r>
-        <w:t>{</w:t>
-      </w:r>
-    </w:p>
-    <w:p>
-      <w:pPr>
-        <w:pStyle w:val="ListParagraph"/>
-      </w:pPr>
-      <w:r>
-        <w:t xml:space="preserve">  "userName": "JeffTest",</w:t>
-      </w:r>
-    </w:p>
-    <w:p>
-      <w:pPr>
-        <w:pStyle w:val="ListParagraph"/>
-      </w:pPr>
-      <w:r>
-        <w:t>}</w:t>
+        <w:t>/</w:t>
       </w:r>
     </w:p>
     <w:p>
@@ -433,25 +424,13 @@
         <w:t xml:space="preserve"> </w:t>
       </w:r>
       <w:r>
-        <w:t>The user that was emailed. Sends email to that user</w:t>
-      </w:r>
-    </w:p>
-    <w:p>
-      <w:pPr>
-        <w:pStyle w:val="ListParagraph"/>
-      </w:pPr>
-      <w:r>
-        <w:rPr>
-          <w:b/>
-        </w:rPr>
-        <w:t>ToDo:</w:t>
-      </w:r>
-      <w:r>
-        <w:t xml:space="preserve"> Exception handling, return status on failure</w:t>
-      </w:r>
-      <w:r>
-        <w:t>, I need the link to send them</w:t>
-      </w:r>
+        <w:t>All users</w:t>
+      </w:r>
+    </w:p>
+    <w:p>
+      <w:pPr>
+        <w:pStyle w:val="ListParagraph"/>
+      </w:pPr>
     </w:p>
     <w:p>
       <w:pPr>
@@ -473,7 +452,7 @@
         <w:rPr>
           <w:b/>
         </w:rPr>
-        <w:t>Change password</w:t>
+        <w:t>Forgot Password</w:t>
       </w:r>
       <w:r>
         <w:rPr>
@@ -503,11 +482,23 @@
           <w:rPr>
             <w:rStyle w:val="Hyperlink"/>
           </w:rPr>
-          <w:t>http://localhost:8080/HitmenWFM/user</w:t>
+          <w:t>http://localhost:8080/</w:t>
+        </w:r>
+        <w:r>
+          <w:rPr>
+            <w:rStyle w:val="Hyperlink"/>
+          </w:rPr>
+          <w:t>HitmenWFM/api/</w:t>
+        </w:r>
+        <w:r>
+          <w:rPr>
+            <w:rStyle w:val="Hyperlink"/>
+          </w:rPr>
+          <w:t>user</w:t>
         </w:r>
       </w:hyperlink>
       <w:r>
-        <w:t>/password</w:t>
+        <w:t>/forgot</w:t>
       </w:r>
     </w:p>
     <w:p>
@@ -529,7 +520,6 @@
         <w:pStyle w:val="ListParagraph"/>
       </w:pPr>
       <w:r>
-        <w:lastRenderedPageBreak/>
         <w:t>{</w:t>
       </w:r>
     </w:p>
@@ -546,19 +536,6 @@
         <w:pStyle w:val="ListParagraph"/>
       </w:pPr>
       <w:r>
-        <w:t xml:space="preserve">  "password": "newPassword</w:t>
-      </w:r>
-      <w:r>
-        <w:t>"</w:t>
-      </w:r>
-      <w:bookmarkStart w:id="0" w:name="_GoBack"/>
-      <w:bookmarkEnd w:id="0"/>
-    </w:p>
-    <w:p>
-      <w:pPr>
-        <w:pStyle w:val="ListParagraph"/>
-      </w:pPr>
-      <w:r>
         <w:t>}</w:t>
       </w:r>
     </w:p>
@@ -573,30 +550,10 @@
         <w:t>Returns:</w:t>
       </w:r>
       <w:r>
-        <w:t xml:space="preserve"> The user that was </w:t>
-      </w:r>
-      <w:r>
-        <w:t>modified</w:t>
-      </w:r>
-    </w:p>
-    <w:p>
-      <w:pPr>
-        <w:pStyle w:val="ListParagraph"/>
-      </w:pPr>
-      <w:r>
-        <w:rPr>
-          <w:b/>
-        </w:rPr>
-        <w:t>ToDo:</w:t>
-      </w:r>
-      <w:r>
-        <w:t xml:space="preserve"> Exception handling, return status on failure</w:t>
-      </w:r>
-      <w:r>
-        <w:t>, This doesn’t work….I think Justin needs to change the stored proc…..</w:t>
-      </w:r>
-      <w:r>
-        <w:t>(usertypeID)</w:t>
+        <w:t xml:space="preserve"> </w:t>
+      </w:r>
+      <w:r>
+        <w:t>The user that was emailed. Sends email to that user</w:t>
       </w:r>
     </w:p>
     <w:p>
@@ -619,7 +576,7 @@
         <w:rPr>
           <w:b/>
         </w:rPr>
-        <w:t>User Login</w:t>
+        <w:t>Change password</w:t>
       </w:r>
       <w:r>
         <w:rPr>
@@ -636,6 +593,7 @@
         <w:rPr>
           <w:b/>
         </w:rPr>
+        <w:lastRenderedPageBreak/>
         <w:t>URL</w:t>
       </w:r>
       <w:r>
@@ -649,11 +607,23 @@
           <w:rPr>
             <w:rStyle w:val="Hyperlink"/>
           </w:rPr>
-          <w:t>http://localhost:8080/HitmenWFM/user</w:t>
+          <w:t>http://localhost:8080/</w:t>
+        </w:r>
+        <w:r>
+          <w:rPr>
+            <w:rStyle w:val="Hyperlink"/>
+          </w:rPr>
+          <w:t>HitmenWFM/api/</w:t>
+        </w:r>
+        <w:r>
+          <w:rPr>
+            <w:rStyle w:val="Hyperlink"/>
+          </w:rPr>
+          <w:t>user</w:t>
         </w:r>
       </w:hyperlink>
       <w:r>
-        <w:t>/login</w:t>
+        <w:t>/password</w:t>
       </w:r>
     </w:p>
     <w:p>
@@ -691,7 +661,27 @@
         <w:pStyle w:val="ListParagraph"/>
       </w:pPr>
       <w:r>
-        <w:t xml:space="preserve">  "password": "test"</w:t>
+        <w:t xml:space="preserve">  "password": "newPassword</w:t>
+      </w:r>
+      <w:r>
+        <w:t>"</w:t>
+      </w:r>
+      <w:r>
+        <w:t>,</w:t>
+      </w:r>
+    </w:p>
+    <w:p>
+      <w:pPr>
+        <w:pStyle w:val="ListParagraph"/>
+      </w:pPr>
+      <w:r>
+        <w:t>“</w:t>
+      </w:r>
+      <w:r>
+        <w:t>verificationToken</w:t>
+      </w:r>
+      <w:r>
+        <w:t>”:”342323423423423423”</w:t>
       </w:r>
     </w:p>
     <w:p>
@@ -716,24 +706,7 @@
         <w:t xml:space="preserve"> The user that was </w:t>
       </w:r>
       <w:r>
-        <w:t>logged in</w:t>
-      </w:r>
-      <w:r>
-        <w:t>, or null on wrong password</w:t>
-      </w:r>
-    </w:p>
-    <w:p>
-      <w:pPr>
-        <w:pStyle w:val="ListParagraph"/>
-      </w:pPr>
-      <w:r>
-        <w:rPr>
-          <w:b/>
-        </w:rPr>
-        <w:t>ToDo:</w:t>
-      </w:r>
-      <w:r>
-        <w:t xml:space="preserve"> Exception handling, return status on failure</w:t>
+        <w:t>modified</w:t>
       </w:r>
     </w:p>
     <w:p>
@@ -756,13 +729,13 @@
         <w:rPr>
           <w:b/>
         </w:rPr>
-        <w:t>Update</w:t>
-      </w:r>
-      <w:r>
-        <w:rPr>
-          <w:b/>
-        </w:rPr>
-        <w:t xml:space="preserve"> User:</w:t>
+        <w:t>User Login</w:t>
+      </w:r>
+      <w:r>
+        <w:rPr>
+          <w:b/>
+        </w:rPr>
+        <w:t>:</w:t>
       </w:r>
     </w:p>
     <w:p>
@@ -786,11 +759,23 @@
           <w:rPr>
             <w:rStyle w:val="Hyperlink"/>
           </w:rPr>
-          <w:t>http://localhost:8080/HitmenWFM/user</w:t>
+          <w:t>http://localhost:8080/</w:t>
+        </w:r>
+        <w:r>
+          <w:rPr>
+            <w:rStyle w:val="Hyperlink"/>
+          </w:rPr>
+          <w:t>HitmenWFM/api/</w:t>
+        </w:r>
+        <w:r>
+          <w:rPr>
+            <w:rStyle w:val="Hyperlink"/>
+          </w:rPr>
+          <w:t>user</w:t>
         </w:r>
       </w:hyperlink>
       <w:r>
-        <w:t>/update</w:t>
+        <w:t>/login</w:t>
       </w:r>
     </w:p>
     <w:p>
@@ -828,117 +813,7 @@
         <w:pStyle w:val="ListParagraph"/>
       </w:pPr>
       <w:r>
-        <w:t xml:space="preserve">  "email": "jeffbg123@gmail.com",</w:t>
-      </w:r>
-    </w:p>
-    <w:p>
-      <w:pPr>
-        <w:pStyle w:val="ListParagraph"/>
-      </w:pPr>
-      <w:r>
-        <w:t xml:space="preserve">  "password": "test",</w:t>
-      </w:r>
-    </w:p>
-    <w:p>
-      <w:pPr>
-        <w:pStyle w:val="ListParagraph"/>
-      </w:pPr>
-      <w:r>
-        <w:t xml:space="preserve">  "firstName": "Jeff",</w:t>
-      </w:r>
-    </w:p>
-    <w:p>
-      <w:pPr>
-        <w:pStyle w:val="ListParagraph"/>
-      </w:pPr>
-      <w:r>
-        <w:t xml:space="preserve">  "lastName": "</w:t>
-      </w:r>
-      <w:r>
-        <w:t>NewLastName</w:t>
-      </w:r>
-      <w:r>
-        <w:t>",</w:t>
-      </w:r>
-    </w:p>
-    <w:p>
-      <w:pPr>
-        <w:pStyle w:val="ListParagraph"/>
-      </w:pPr>
-      <w:r>
-        <w:t xml:space="preserve">  "middleName": "B",</w:t>
-      </w:r>
-    </w:p>
-    <w:p>
-      <w:pPr>
-        <w:pStyle w:val="ListParagraph"/>
-      </w:pPr>
-      <w:r>
-        <w:t xml:space="preserve">  "streetAddressLine1": "123 Fake Street",</w:t>
-      </w:r>
-    </w:p>
-    <w:p>
-      <w:pPr>
-        <w:pStyle w:val="ListParagraph"/>
-      </w:pPr>
-      <w:r>
-        <w:t xml:space="preserve">  "streetAddressLine2": "Unit 1",</w:t>
-      </w:r>
-    </w:p>
-    <w:p>
-      <w:pPr>
-        <w:pStyle w:val="ListParagraph"/>
-      </w:pPr>
-      <w:r>
-        <w:t xml:space="preserve">  "streetAddressLine3": "Unit 2",</w:t>
-      </w:r>
-    </w:p>
-    <w:p>
-      <w:pPr>
-        <w:pStyle w:val="ListParagraph"/>
-      </w:pPr>
-      <w:r>
-        <w:t xml:space="preserve">  "city": "Chicago",</w:t>
-      </w:r>
-    </w:p>
-    <w:p>
-      <w:pPr>
-        <w:pStyle w:val="ListParagraph"/>
-      </w:pPr>
-      <w:r>
-        <w:t xml:space="preserve">  "state": "IL",</w:t>
-      </w:r>
-    </w:p>
-    <w:p>
-      <w:pPr>
-        <w:pStyle w:val="ListParagraph"/>
-      </w:pPr>
-      <w:r>
-        <w:t xml:space="preserve">  "zip": "60614",</w:t>
-      </w:r>
-    </w:p>
-    <w:p>
-      <w:pPr>
-        <w:pStyle w:val="ListParagraph"/>
-      </w:pPr>
-      <w:r>
-        <w:t xml:space="preserve">  "cellPhone": "123-456-7890",</w:t>
-      </w:r>
-    </w:p>
-    <w:p>
-      <w:pPr>
-        <w:pStyle w:val="ListParagraph"/>
-      </w:pPr>
-      <w:r>
-        <w:t xml:space="preserve">  "homePhone": "987-654-3213",</w:t>
-      </w:r>
-    </w:p>
-    <w:p>
-      <w:pPr>
-        <w:pStyle w:val="ListParagraph"/>
-      </w:pPr>
-      <w:r>
-        <w:t xml:space="preserve">  "birthDate": "2015-01-01"</w:t>
+        <w:t xml:space="preserve">  "password": "test"</w:t>
       </w:r>
     </w:p>
     <w:p>
@@ -963,27 +838,10 @@
         <w:t xml:space="preserve"> The user that was </w:t>
       </w:r>
       <w:r>
-        <w:t>updated</w:t>
-      </w:r>
-    </w:p>
-    <w:p>
-      <w:pPr>
-        <w:pStyle w:val="ListParagraph"/>
-      </w:pPr>
-      <w:r>
-        <w:rPr>
-          <w:b/>
-        </w:rPr>
-        <w:t>ToDo:</w:t>
-      </w:r>
-      <w:r>
-        <w:t xml:space="preserve"> Exception handling, return status on failure</w:t>
-      </w:r>
-      <w:r>
-        <w:t>, This doesn’t work….I think Justin needs to change the stored proc…..</w:t>
-      </w:r>
-      <w:r>
-        <w:t>(usertypeID)</w:t>
+        <w:t>logged in</w:t>
+      </w:r>
+      <w:r>
+        <w:t>, or null on wrong password</w:t>
       </w:r>
     </w:p>
     <w:p>
@@ -1006,8 +864,7 @@
         <w:rPr>
           <w:b/>
         </w:rPr>
-        <w:lastRenderedPageBreak/>
-        <w:t>Insert Task</w:t>
+        <w:t>User Login</w:t>
       </w:r>
       <w:r>
         <w:rPr>
@@ -1030,13 +887,36 @@
         <w:t xml:space="preserve">: </w:t>
       </w:r>
       <w:r>
-        <w:t xml:space="preserve">(POST) </w:t>
-      </w:r>
-      <w:r>
-        <w:t>http://localhost:8080/HitmenWFM/</w:t>
-      </w:r>
-      <w:r>
-        <w:t>tasks</w:t>
+        <w:t>(</w:t>
+      </w:r>
+      <w:r>
+        <w:t>GET</w:t>
+      </w:r>
+      <w:r>
+        <w:t xml:space="preserve">) </w:t>
+      </w:r>
+      <w:hyperlink r:id="rId12" w:history="1">
+        <w:r>
+          <w:rPr>
+            <w:rStyle w:val="Hyperlink"/>
+          </w:rPr>
+          <w:t>http://localhost:8080/</w:t>
+        </w:r>
+        <w:r>
+          <w:rPr>
+            <w:rStyle w:val="Hyperlink"/>
+          </w:rPr>
+          <w:t>HitmenWFM/api/</w:t>
+        </w:r>
+        <w:r>
+          <w:rPr>
+            <w:rStyle w:val="Hyperlink"/>
+          </w:rPr>
+          <w:t>user</w:t>
+        </w:r>
+      </w:hyperlink>
+      <w:r>
+        <w:t>/</w:t>
       </w:r>
     </w:p>
     <w:p>
@@ -1066,55 +946,15 @@
         <w:pStyle w:val="ListParagraph"/>
       </w:pPr>
       <w:r>
-        <w:t xml:space="preserve">  "taskName":"Sample Task",</w:t>
-      </w:r>
-    </w:p>
-    <w:p>
-      <w:pPr>
-        <w:pStyle w:val="ListParagraph"/>
-      </w:pPr>
-      <w:r>
-        <w:t xml:space="preserve">  "taskDescription":"Sample Description",</w:t>
-      </w:r>
-    </w:p>
-    <w:p>
-      <w:pPr>
-        <w:pStyle w:val="ListParagraph"/>
-      </w:pPr>
-      <w:r>
-        <w:t xml:space="preserve">  "startDate":"2015-05-05",</w:t>
-      </w:r>
-    </w:p>
-    <w:p>
-      <w:pPr>
-        <w:pStyle w:val="ListParagraph"/>
-      </w:pPr>
-      <w:r>
-        <w:t xml:space="preserve">  "dueDate":"2015-10-01",</w:t>
-      </w:r>
-    </w:p>
-    <w:p>
-      <w:pPr>
-        <w:pStyle w:val="ListParagraph"/>
-      </w:pPr>
-      <w:r>
-        <w:t xml:space="preserve">  "assignedToUser":"JeffTest",</w:t>
-      </w:r>
-    </w:p>
-    <w:p>
-      <w:pPr>
-        <w:pStyle w:val="ListParagraph"/>
-      </w:pPr>
-      <w:r>
-        <w:t xml:space="preserve">  "assignedByUser":"Jus8727",</w:t>
-      </w:r>
-    </w:p>
-    <w:p>
-      <w:pPr>
-        <w:pStyle w:val="ListParagraph"/>
-      </w:pPr>
-      <w:r>
-        <w:t xml:space="preserve">  "patient":"5"</w:t>
+        <w:t xml:space="preserve">  "userName": "JeffTest",</w:t>
+      </w:r>
+    </w:p>
+    <w:p>
+      <w:pPr>
+        <w:pStyle w:val="ListParagraph"/>
+      </w:pPr>
+      <w:r>
+        <w:t xml:space="preserve">  "password": "test"</w:t>
       </w:r>
     </w:p>
     <w:p>
@@ -1136,33 +976,13 @@
         <w:t>Returns:</w:t>
       </w:r>
       <w:r>
-        <w:t xml:space="preserve"> The </w:t>
-      </w:r>
-      <w:r>
-        <w:t>task</w:t>
-      </w:r>
-      <w:r>
-        <w:t xml:space="preserve"> that was </w:t>
-      </w:r>
-      <w:r>
-        <w:t>updated</w:t>
-      </w:r>
-    </w:p>
-    <w:p>
-      <w:pPr>
-        <w:pStyle w:val="ListParagraph"/>
-      </w:pPr>
-      <w:r>
-        <w:rPr>
-          <w:b/>
-        </w:rPr>
-        <w:t>ToDo:</w:t>
-      </w:r>
-      <w:r>
-        <w:t xml:space="preserve"> Exception handling, return status on failure</w:t>
-      </w:r>
-      <w:r>
-        <w:t>, what should completed date default to?</w:t>
+        <w:t xml:space="preserve"> The user that was </w:t>
+      </w:r>
+      <w:r>
+        <w:t xml:space="preserve">logged in, or </w:t>
+      </w:r>
+      <w:r>
+        <w:t>an error if no one is</w:t>
       </w:r>
     </w:p>
     <w:p>
@@ -1190,13 +1010,13 @@
         <w:rPr>
           <w:b/>
         </w:rPr>
-        <w:t>Update Task</w:t>
-      </w:r>
-      <w:r>
-        <w:rPr>
-          <w:b/>
-        </w:rPr>
-        <w:t>:</w:t>
+        <w:t>Update</w:t>
+      </w:r>
+      <w:r>
+        <w:rPr>
+          <w:b/>
+        </w:rPr>
+        <w:t xml:space="preserve"> User:</w:t>
       </w:r>
     </w:p>
     <w:p>
@@ -1215,11 +1035,28 @@
       <w:r>
         <w:t xml:space="preserve">(POST) </w:t>
       </w:r>
-      <w:r>
-        <w:t>http://localhost:8080/HitmenWFM/</w:t>
-      </w:r>
-      <w:r>
-        <w:t>tasks/{taskid}</w:t>
+      <w:hyperlink r:id="rId13" w:history="1">
+        <w:r>
+          <w:rPr>
+            <w:rStyle w:val="Hyperlink"/>
+          </w:rPr>
+          <w:t>http://localhost:8080/</w:t>
+        </w:r>
+        <w:r>
+          <w:rPr>
+            <w:rStyle w:val="Hyperlink"/>
+          </w:rPr>
+          <w:t>HitmenWFM/api/</w:t>
+        </w:r>
+        <w:r>
+          <w:rPr>
+            <w:rStyle w:val="Hyperlink"/>
+          </w:rPr>
+          <w:t>user</w:t>
+        </w:r>
+      </w:hyperlink>
+      <w:r>
+        <w:t>/update</w:t>
       </w:r>
     </w:p>
     <w:p>
@@ -1249,61 +1086,132 @@
         <w:pStyle w:val="ListParagraph"/>
       </w:pPr>
       <w:r>
-        <w:t xml:space="preserve">  "taskName":"Sample Task",</w:t>
-      </w:r>
-    </w:p>
-    <w:p>
-      <w:pPr>
-        <w:pStyle w:val="ListParagraph"/>
-      </w:pPr>
-      <w:r>
-        <w:t xml:space="preserve">  "taskDescription":"</w:t>
-      </w:r>
-      <w:r>
-        <w:t xml:space="preserve">New </w:t>
-      </w:r>
-      <w:r>
-        <w:t>Sample Description",</w:t>
-      </w:r>
-    </w:p>
-    <w:p>
-      <w:pPr>
-        <w:pStyle w:val="ListParagraph"/>
-      </w:pPr>
-      <w:r>
-        <w:t xml:space="preserve">  "startDate":"2015-05-05",</w:t>
-      </w:r>
-    </w:p>
-    <w:p>
-      <w:pPr>
-        <w:pStyle w:val="ListParagraph"/>
-      </w:pPr>
-      <w:r>
-        <w:t xml:space="preserve">  "dueDate":"2015-10-01",</w:t>
-      </w:r>
-    </w:p>
-    <w:p>
-      <w:pPr>
-        <w:pStyle w:val="ListParagraph"/>
-      </w:pPr>
-      <w:r>
-        <w:t xml:space="preserve">  "assignedToUser":"JeffTest",</w:t>
-      </w:r>
-    </w:p>
-    <w:p>
-      <w:pPr>
-        <w:pStyle w:val="ListParagraph"/>
-      </w:pPr>
-      <w:r>
-        <w:t xml:space="preserve">  "assignedByUser":"Jus8727",</w:t>
-      </w:r>
-    </w:p>
-    <w:p>
-      <w:pPr>
-        <w:pStyle w:val="ListParagraph"/>
-      </w:pPr>
-      <w:r>
-        <w:t xml:space="preserve">  "patient":"5"</w:t>
+        <w:t xml:space="preserve">  "userName": "JeffTest",</w:t>
+      </w:r>
+    </w:p>
+    <w:p>
+      <w:pPr>
+        <w:pStyle w:val="ListParagraph"/>
+      </w:pPr>
+      <w:r>
+        <w:t xml:space="preserve">  "email": "jeffbg123@gmail.com",</w:t>
+      </w:r>
+    </w:p>
+    <w:p>
+      <w:pPr>
+        <w:pStyle w:val="ListParagraph"/>
+      </w:pPr>
+      <w:r>
+        <w:t xml:space="preserve">  "password": "test",</w:t>
+      </w:r>
+    </w:p>
+    <w:p>
+      <w:pPr>
+        <w:pStyle w:val="ListParagraph"/>
+      </w:pPr>
+      <w:r>
+        <w:t xml:space="preserve">  "firstName": "Jeff",</w:t>
+      </w:r>
+    </w:p>
+    <w:p>
+      <w:pPr>
+        <w:pStyle w:val="ListParagraph"/>
+      </w:pPr>
+      <w:r>
+        <w:t xml:space="preserve">  "lastName": "</w:t>
+      </w:r>
+      <w:r>
+        <w:t>NewLastName</w:t>
+      </w:r>
+      <w:r>
+        <w:t>",</w:t>
+      </w:r>
+    </w:p>
+    <w:p>
+      <w:pPr>
+        <w:pStyle w:val="ListParagraph"/>
+      </w:pPr>
+      <w:r>
+        <w:t xml:space="preserve">  "middleName": "B",</w:t>
+      </w:r>
+    </w:p>
+    <w:p>
+      <w:pPr>
+        <w:pStyle w:val="ListParagraph"/>
+      </w:pPr>
+      <w:r>
+        <w:t xml:space="preserve">  "streetAddressLine1": "123 Fake Street",</w:t>
+      </w:r>
+    </w:p>
+    <w:p>
+      <w:pPr>
+        <w:pStyle w:val="ListParagraph"/>
+      </w:pPr>
+      <w:r>
+        <w:t xml:space="preserve">  "streetAddressLine2": "Unit 1",</w:t>
+      </w:r>
+    </w:p>
+    <w:p>
+      <w:pPr>
+        <w:pStyle w:val="ListParagraph"/>
+      </w:pPr>
+      <w:r>
+        <w:t xml:space="preserve">  "streetAddressLine3": "Unit 2",</w:t>
+      </w:r>
+    </w:p>
+    <w:p>
+      <w:pPr>
+        <w:pStyle w:val="ListParagraph"/>
+      </w:pPr>
+      <w:r>
+        <w:t xml:space="preserve">  "city": "Chicago",</w:t>
+      </w:r>
+    </w:p>
+    <w:p>
+      <w:pPr>
+        <w:pStyle w:val="ListParagraph"/>
+      </w:pPr>
+      <w:r>
+        <w:lastRenderedPageBreak/>
+        <w:t xml:space="preserve">  "state": "IL",</w:t>
+      </w:r>
+    </w:p>
+    <w:p>
+      <w:pPr>
+        <w:pStyle w:val="ListParagraph"/>
+      </w:pPr>
+      <w:r>
+        <w:t xml:space="preserve">  "zip": "60614",</w:t>
+      </w:r>
+    </w:p>
+    <w:p>
+      <w:pPr>
+        <w:pStyle w:val="ListParagraph"/>
+      </w:pPr>
+      <w:r>
+        <w:t xml:space="preserve">  "cellPhone": "123-456-7890",</w:t>
+      </w:r>
+    </w:p>
+    <w:p>
+      <w:pPr>
+        <w:pStyle w:val="ListParagraph"/>
+      </w:pPr>
+      <w:r>
+        <w:t xml:space="preserve">  "homePhone": "987-654-3213",</w:t>
+      </w:r>
+    </w:p>
+    <w:p>
+      <w:pPr>
+        <w:pStyle w:val="ListParagraph"/>
+      </w:pPr>
+      <w:r>
+        <w:t xml:space="preserve">  "birthDate": "</w:t>
+      </w:r>
+      <w:r>
+        <w:t>234234234</w:t>
+      </w:r>
+      <w:r>
+        <w:t>"</w:t>
       </w:r>
     </w:p>
     <w:p>
@@ -1325,30 +1233,10 @@
         <w:t>Returns:</w:t>
       </w:r>
       <w:r>
-        <w:t xml:space="preserve"> The </w:t>
-      </w:r>
-      <w:r>
-        <w:t>task</w:t>
-      </w:r>
-      <w:r>
-        <w:t xml:space="preserve"> that was </w:t>
+        <w:t xml:space="preserve"> The user that was </w:t>
       </w:r>
       <w:r>
         <w:t>updated</w:t>
-      </w:r>
-    </w:p>
-    <w:p>
-      <w:pPr>
-        <w:pStyle w:val="ListParagraph"/>
-      </w:pPr>
-      <w:r>
-        <w:rPr>
-          <w:b/>
-        </w:rPr>
-        <w:t>ToDo:</w:t>
-      </w:r>
-      <w:r>
-        <w:t xml:space="preserve"> Exception handling, return status on failure</w:t>
       </w:r>
     </w:p>
     <w:p>
@@ -1371,7 +1259,7 @@
         <w:rPr>
           <w:b/>
         </w:rPr>
-        <w:t>Get All Tasks</w:t>
+        <w:t>Insert Task</w:t>
       </w:r>
       <w:r>
         <w:rPr>
@@ -1391,19 +1279,105 @@
         <w:t>URL</w:t>
       </w:r>
       <w:r>
-        <w:t>:</w:t>
-      </w:r>
-      <w:r>
-        <w:t xml:space="preserve"> (GET)</w:t>
-      </w:r>
-      <w:r>
-        <w:t xml:space="preserve"> </w:t>
-      </w:r>
-      <w:r>
-        <w:t>http://localhost:8080/HitmenWFM/</w:t>
-      </w:r>
-      <w:r>
-        <w:t>tasks/get</w:t>
+        <w:t xml:space="preserve">: </w:t>
+      </w:r>
+      <w:r>
+        <w:t xml:space="preserve">(POST) </w:t>
+      </w:r>
+      <w:r>
+        <w:t>http://localhost:8080/</w:t>
+      </w:r>
+      <w:r>
+        <w:t>HitmenWFM/api/</w:t>
+      </w:r>
+      <w:r>
+        <w:t>tasks</w:t>
+      </w:r>
+    </w:p>
+    <w:p>
+      <w:pPr>
+        <w:pStyle w:val="ListParagraph"/>
+        <w:rPr>
+          <w:b/>
+        </w:rPr>
+      </w:pPr>
+      <w:r>
+        <w:rPr>
+          <w:b/>
+        </w:rPr>
+        <w:t xml:space="preserve">JSON Example: </w:t>
+      </w:r>
+    </w:p>
+    <w:p>
+      <w:pPr>
+        <w:pStyle w:val="ListParagraph"/>
+      </w:pPr>
+      <w:r>
+        <w:t>{</w:t>
+      </w:r>
+    </w:p>
+    <w:p>
+      <w:pPr>
+        <w:pStyle w:val="ListParagraph"/>
+      </w:pPr>
+      <w:r>
+        <w:t xml:space="preserve">  "taskName":"Sample Task",</w:t>
+      </w:r>
+    </w:p>
+    <w:p>
+      <w:pPr>
+        <w:pStyle w:val="ListParagraph"/>
+      </w:pPr>
+      <w:r>
+        <w:t xml:space="preserve">  "taskDescription":"Sample Description",</w:t>
+      </w:r>
+    </w:p>
+    <w:p>
+      <w:pPr>
+        <w:pStyle w:val="ListParagraph"/>
+      </w:pPr>
+      <w:r>
+        <w:t xml:space="preserve">  "startDate":"2015-05-05",</w:t>
+      </w:r>
+    </w:p>
+    <w:p>
+      <w:pPr>
+        <w:pStyle w:val="ListParagraph"/>
+      </w:pPr>
+      <w:r>
+        <w:t xml:space="preserve">  "dueDate":"2015-10-01",</w:t>
+      </w:r>
+    </w:p>
+    <w:p>
+      <w:pPr>
+        <w:pStyle w:val="ListParagraph"/>
+      </w:pPr>
+      <w:r>
+        <w:t xml:space="preserve">  "assignedToUser":"JeffTest",</w:t>
+      </w:r>
+    </w:p>
+    <w:p>
+      <w:pPr>
+        <w:pStyle w:val="ListParagraph"/>
+      </w:pPr>
+      <w:r>
+        <w:t xml:space="preserve">  "assignedByUser":"Jus8727",</w:t>
+      </w:r>
+    </w:p>
+    <w:p>
+      <w:pPr>
+        <w:pStyle w:val="ListParagraph"/>
+      </w:pPr>
+      <w:r>
+        <w:t xml:space="preserve">  "patient":"5"</w:t>
+      </w:r>
+    </w:p>
+    <w:p>
+      <w:pPr>
+        <w:pStyle w:val="ListParagraph"/>
+      </w:pPr>
+      <w:r>
+        <w:t>}</w:t>
       </w:r>
     </w:p>
     <w:p>
@@ -1417,28 +1391,22 @@
         <w:t>Returns:</w:t>
       </w:r>
       <w:r>
-        <w:t xml:space="preserve"> </w:t>
-      </w:r>
-      <w:r>
-        <w:t>All</w:t>
-      </w:r>
-      <w:r>
-        <w:t xml:space="preserve"> of the tasks</w:t>
-      </w:r>
-    </w:p>
-    <w:p>
-      <w:pPr>
-        <w:pStyle w:val="ListParagraph"/>
-      </w:pPr>
-      <w:r>
-        <w:rPr>
-          <w:b/>
-        </w:rPr>
-        <w:t>ToDo:</w:t>
-      </w:r>
-      <w:r>
-        <w:t xml:space="preserve"> Exception handling, return status on failure</w:t>
-      </w:r>
+        <w:t xml:space="preserve"> The </w:t>
+      </w:r>
+      <w:r>
+        <w:t>task</w:t>
+      </w:r>
+      <w:r>
+        <w:t xml:space="preserve"> that was </w:t>
+      </w:r>
+      <w:r>
+        <w:t>updated</w:t>
+      </w:r>
+    </w:p>
+    <w:p>
+      <w:pPr>
+        <w:pStyle w:val="ListParagraph"/>
+      </w:pPr>
     </w:p>
     <w:p>
       <w:pPr>
@@ -1460,7 +1428,7 @@
         <w:rPr>
           <w:b/>
         </w:rPr>
-        <w:t>Get All Tasks by user and status</w:t>
+        <w:t>Update Task</w:t>
       </w:r>
       <w:r>
         <w:rPr>
@@ -1483,17 +1451,106 @@
         <w:t xml:space="preserve">: </w:t>
       </w:r>
       <w:r>
-        <w:t xml:space="preserve">(GET) </w:t>
-      </w:r>
-      <w:r>
-        <w:t>http://localhost:8080/HitmenWFM/</w:t>
-      </w:r>
-      <w:r>
-        <w:t>tasks/{username}/{</w:t>
-      </w:r>
-      <w:r>
-        <w:t>status</w:t>
-      </w:r>
+        <w:t xml:space="preserve">(POST) </w:t>
+      </w:r>
+      <w:r>
+        <w:t>http://localhost:8080/</w:t>
+      </w:r>
+      <w:r>
+        <w:t>HitmenWFM/api/</w:t>
+      </w:r>
+      <w:r>
+        <w:t>tasks/{taskid}</w:t>
+      </w:r>
+    </w:p>
+    <w:p>
+      <w:pPr>
+        <w:pStyle w:val="ListParagraph"/>
+        <w:rPr>
+          <w:b/>
+        </w:rPr>
+      </w:pPr>
+      <w:r>
+        <w:rPr>
+          <w:b/>
+        </w:rPr>
+        <w:t xml:space="preserve">JSON Example: </w:t>
+      </w:r>
+    </w:p>
+    <w:p>
+      <w:pPr>
+        <w:pStyle w:val="ListParagraph"/>
+      </w:pPr>
+      <w:r>
+        <w:t>{</w:t>
+      </w:r>
+    </w:p>
+    <w:p>
+      <w:pPr>
+        <w:pStyle w:val="ListParagraph"/>
+      </w:pPr>
+      <w:r>
+        <w:t xml:space="preserve">  "taskName":"Sample Task",</w:t>
+      </w:r>
+    </w:p>
+    <w:p>
+      <w:pPr>
+        <w:pStyle w:val="ListParagraph"/>
+      </w:pPr>
+      <w:r>
+        <w:t xml:space="preserve">  "taskDescription":"</w:t>
+      </w:r>
+      <w:r>
+        <w:t xml:space="preserve">New </w:t>
+      </w:r>
+      <w:r>
+        <w:t>Sample Description",</w:t>
+      </w:r>
+    </w:p>
+    <w:p>
+      <w:pPr>
+        <w:pStyle w:val="ListParagraph"/>
+      </w:pPr>
+      <w:r>
+        <w:t xml:space="preserve">  "startDate":"2015-05-05",</w:t>
+      </w:r>
+    </w:p>
+    <w:p>
+      <w:pPr>
+        <w:pStyle w:val="ListParagraph"/>
+      </w:pPr>
+      <w:r>
+        <w:t xml:space="preserve">  "dueDate":"2015-10-01",</w:t>
+      </w:r>
+    </w:p>
+    <w:p>
+      <w:pPr>
+        <w:pStyle w:val="ListParagraph"/>
+      </w:pPr>
+      <w:r>
+        <w:t xml:space="preserve">  "assignedToUser":"JeffTest",</w:t>
+      </w:r>
+    </w:p>
+    <w:p>
+      <w:pPr>
+        <w:pStyle w:val="ListParagraph"/>
+      </w:pPr>
+      <w:r>
+        <w:t xml:space="preserve">  "assignedByUser":"Jus8727",</w:t>
+      </w:r>
+    </w:p>
+    <w:p>
+      <w:pPr>
+        <w:pStyle w:val="ListParagraph"/>
+      </w:pPr>
+      <w:r>
+        <w:t xml:space="preserve">  "patient":"5"</w:t>
+      </w:r>
+    </w:p>
+    <w:p>
+      <w:pPr>
+        <w:pStyle w:val="ListParagraph"/>
+      </w:pPr>
       <w:r>
         <w:t>}</w:t>
       </w:r>
@@ -1509,33 +1566,17 @@
         <w:t>Returns:</w:t>
       </w:r>
       <w:r>
-        <w:t xml:space="preserve"> </w:t>
-      </w:r>
-      <w:r>
-        <w:t>All of the tasks</w:t>
-      </w:r>
-      <w:r>
-        <w:t xml:space="preserve"> for that username in that status</w:t>
-      </w:r>
-    </w:p>
-    <w:p>
-      <w:pPr>
-        <w:pStyle w:val="ListParagraph"/>
-      </w:pPr>
-      <w:r>
-        <w:rPr>
-          <w:b/>
-        </w:rPr>
-        <w:t>ToDo:</w:t>
-      </w:r>
-      <w:r>
-        <w:t xml:space="preserve"> Exception handling, return status on failure</w:t>
-      </w:r>
-    </w:p>
-    <w:p>
-      <w:pPr>
-        <w:pStyle w:val="ListParagraph"/>
-      </w:pPr>
+        <w:t xml:space="preserve"> The </w:t>
+      </w:r>
+      <w:r>
+        <w:t>task</w:t>
+      </w:r>
+      <w:r>
+        <w:t xml:space="preserve"> that was </w:t>
+      </w:r>
+      <w:r>
+        <w:t>updated</w:t>
+      </w:r>
     </w:p>
     <w:p>
       <w:pPr>
@@ -1549,19 +1590,21 @@
           <w:ilvl w:val="0"/>
           <w:numId w:val="1"/>
         </w:numPr>
-      </w:pPr>
-      <w:r>
-        <w:rPr>
-          <w:b/>
-        </w:rPr>
-        <w:lastRenderedPageBreak/>
-        <w:t>Delete</w:t>
-      </w:r>
-      <w:r>
-        <w:rPr>
-          <w:b/>
-        </w:rPr>
-        <w:t xml:space="preserve"> Tasks:</w:t>
+        <w:rPr>
+          <w:b/>
+        </w:rPr>
+      </w:pPr>
+      <w:r>
+        <w:rPr>
+          <w:b/>
+        </w:rPr>
+        <w:t>Get All Tasks</w:t>
+      </w:r>
+      <w:r>
+        <w:rPr>
+          <w:b/>
+        </w:rPr>
+        <w:t>:</w:t>
       </w:r>
     </w:p>
     <w:p>
@@ -1578,16 +1621,19 @@
         <w:t>:</w:t>
       </w:r>
       <w:r>
-        <w:t xml:space="preserve"> (DELETE)</w:t>
+        <w:t xml:space="preserve"> (GET)</w:t>
       </w:r>
       <w:r>
         <w:t xml:space="preserve"> </w:t>
       </w:r>
       <w:r>
-        <w:t>http://localhost:8080/HitmenWFM/</w:t>
-      </w:r>
-      <w:r>
-        <w:t>tasks/{taskid}</w:t>
+        <w:t>http://localhost:8080/</w:t>
+      </w:r>
+      <w:r>
+        <w:t>HitmenWFM/api/</w:t>
+      </w:r>
+      <w:r>
+        <w:t>tasks/get</w:t>
       </w:r>
     </w:p>
     <w:p>
@@ -1604,21 +1650,10 @@
         <w:t xml:space="preserve"> </w:t>
       </w:r>
       <w:r>
-        <w:t>the id of the deleted task</w:t>
-      </w:r>
-    </w:p>
-    <w:p>
-      <w:pPr>
-        <w:pStyle w:val="ListParagraph"/>
-      </w:pPr>
-      <w:r>
-        <w:rPr>
-          <w:b/>
-        </w:rPr>
-        <w:t>ToDo:</w:t>
-      </w:r>
-      <w:r>
-        <w:t xml:space="preserve"> Exception handling, return status on failure</w:t>
+        <w:t>All</w:t>
+      </w:r>
+      <w:r>
+        <w:t xml:space="preserve"> of the tasks</w:t>
       </w:r>
     </w:p>
     <w:p>
@@ -1633,6 +1668,160 @@
           <w:ilvl w:val="0"/>
           <w:numId w:val="1"/>
         </w:numPr>
+        <w:rPr>
+          <w:b/>
+        </w:rPr>
+      </w:pPr>
+      <w:r>
+        <w:rPr>
+          <w:b/>
+        </w:rPr>
+        <w:t>Get All Tasks by user and status</w:t>
+      </w:r>
+      <w:r>
+        <w:rPr>
+          <w:b/>
+        </w:rPr>
+        <w:t>:</w:t>
+      </w:r>
+    </w:p>
+    <w:p>
+      <w:pPr>
+        <w:pStyle w:val="ListParagraph"/>
+      </w:pPr>
+      <w:r>
+        <w:rPr>
+          <w:b/>
+        </w:rPr>
+        <w:lastRenderedPageBreak/>
+        <w:t>URL</w:t>
+      </w:r>
+      <w:r>
+        <w:t xml:space="preserve">: </w:t>
+      </w:r>
+      <w:r>
+        <w:t xml:space="preserve">(GET) </w:t>
+      </w:r>
+      <w:r>
+        <w:t>http://localhost:8080/</w:t>
+      </w:r>
+      <w:r>
+        <w:t>HitmenWFM/api/</w:t>
+      </w:r>
+      <w:r>
+        <w:t>tasks/{username}/{</w:t>
+      </w:r>
+      <w:r>
+        <w:t>status</w:t>
+      </w:r>
+      <w:r>
+        <w:t>}</w:t>
+      </w:r>
+    </w:p>
+    <w:p>
+      <w:pPr>
+        <w:pStyle w:val="ListParagraph"/>
+      </w:pPr>
+      <w:r>
+        <w:rPr>
+          <w:b/>
+        </w:rPr>
+        <w:t>Returns:</w:t>
+      </w:r>
+      <w:r>
+        <w:t xml:space="preserve"> </w:t>
+      </w:r>
+      <w:r>
+        <w:t>All of the tasks</w:t>
+      </w:r>
+      <w:r>
+        <w:t xml:space="preserve"> for that username in that status</w:t>
+      </w:r>
+    </w:p>
+    <w:p>
+      <w:pPr>
+        <w:pStyle w:val="ListParagraph"/>
+      </w:pPr>
+    </w:p>
+    <w:p>
+      <w:pPr>
+        <w:pStyle w:val="ListParagraph"/>
+        <w:numPr>
+          <w:ilvl w:val="0"/>
+          <w:numId w:val="1"/>
+        </w:numPr>
+      </w:pPr>
+      <w:r>
+        <w:rPr>
+          <w:b/>
+        </w:rPr>
+        <w:t>Delete</w:t>
+      </w:r>
+      <w:r>
+        <w:rPr>
+          <w:b/>
+        </w:rPr>
+        <w:t xml:space="preserve"> Tasks:</w:t>
+      </w:r>
+    </w:p>
+    <w:p>
+      <w:pPr>
+        <w:pStyle w:val="ListParagraph"/>
+      </w:pPr>
+      <w:r>
+        <w:rPr>
+          <w:b/>
+        </w:rPr>
+        <w:t>URL</w:t>
+      </w:r>
+      <w:r>
+        <w:t>:</w:t>
+      </w:r>
+      <w:r>
+        <w:t xml:space="preserve"> (DELETE)</w:t>
+      </w:r>
+      <w:r>
+        <w:t xml:space="preserve"> </w:t>
+      </w:r>
+      <w:r>
+        <w:t>http://localhost:8080/</w:t>
+      </w:r>
+      <w:r>
+        <w:t>HitmenWFM/api/</w:t>
+      </w:r>
+      <w:r>
+        <w:t>tasks/{taskid}</w:t>
+      </w:r>
+    </w:p>
+    <w:p>
+      <w:pPr>
+        <w:pStyle w:val="ListParagraph"/>
+      </w:pPr>
+      <w:r>
+        <w:rPr>
+          <w:b/>
+        </w:rPr>
+        <w:t>Returns:</w:t>
+      </w:r>
+      <w:r>
+        <w:t xml:space="preserve"> </w:t>
+      </w:r>
+      <w:r>
+        <w:t>the id of the deleted task</w:t>
+      </w:r>
+    </w:p>
+    <w:p>
+      <w:pPr>
+        <w:pStyle w:val="ListParagraph"/>
+      </w:pPr>
+    </w:p>
+    <w:p>
+      <w:pPr>
+        <w:pStyle w:val="ListParagraph"/>
+        <w:numPr>
+          <w:ilvl w:val="0"/>
+          <w:numId w:val="1"/>
+        </w:numPr>
       </w:pPr>
       <w:r>
         <w:rPr>
@@ -1644,12 +1833,6 @@
         <w:rPr>
           <w:b/>
         </w:rPr>
-        <w:t xml:space="preserve"> (changed completeddate field to current time)</w:t>
-      </w:r>
-      <w:r>
-        <w:rPr>
-          <w:b/>
-        </w:rPr>
         <w:t>:</w:t>
       </w:r>
     </w:p>
@@ -1673,7 +1856,10 @@
         <w:t xml:space="preserve">(POST) </w:t>
       </w:r>
       <w:r>
-        <w:t>http://localhost:8080/HitmenWFM/</w:t>
+        <w:t>http://localhost:8080/</w:t>
+      </w:r>
+      <w:r>
+        <w:t>HitmenWFM/api/</w:t>
       </w:r>
       <w:r>
         <w:t>tasks/{taskid}</w:t>
@@ -1708,21 +1894,267 @@
     <w:p>
       <w:pPr>
         <w:pStyle w:val="ListParagraph"/>
-      </w:pPr>
-      <w:r>
-        <w:rPr>
-          <w:b/>
-        </w:rPr>
-        <w:t>ToDo:</w:t>
-      </w:r>
-      <w:r>
-        <w:t xml:space="preserve"> Exception handling, return status on failure</w:t>
-      </w:r>
-    </w:p>
-    <w:p>
-      <w:pPr>
-        <w:pStyle w:val="ListParagraph"/>
-      </w:pPr>
+        <w:rPr>
+          <w:b/>
+        </w:rPr>
+      </w:pPr>
+    </w:p>
+    <w:p>
+      <w:pPr>
+        <w:pStyle w:val="ListParagraph"/>
+        <w:numPr>
+          <w:ilvl w:val="0"/>
+          <w:numId w:val="1"/>
+        </w:numPr>
+      </w:pPr>
+      <w:r>
+        <w:t>Get templates:</w:t>
+      </w:r>
+    </w:p>
+    <w:p>
+      <w:pPr>
+        <w:ind w:left="720"/>
+      </w:pPr>
+      <w:r>
+        <w:t>URL: GET /api/templates/</w:t>
+      </w:r>
+    </w:p>
+    <w:p>
+      <w:pPr>
+        <w:ind w:left="720"/>
+      </w:pPr>
+      <w:r>
+        <w:t>Returns: A list of all of the templates</w:t>
+      </w:r>
+    </w:p>
+    <w:p>
+      <w:pPr>
+        <w:pStyle w:val="ListParagraph"/>
+        <w:numPr>
+          <w:ilvl w:val="0"/>
+          <w:numId w:val="1"/>
+        </w:numPr>
+      </w:pPr>
+      <w:r>
+        <w:t>Get template by id:</w:t>
+      </w:r>
+    </w:p>
+    <w:p>
+      <w:pPr>
+        <w:ind w:left="720"/>
+      </w:pPr>
+      <w:r>
+        <w:t>URL: GET /api/templates/{templateid}</w:t>
+      </w:r>
+    </w:p>
+    <w:p>
+      <w:pPr>
+        <w:ind w:left="720"/>
+      </w:pPr>
+      <w:r>
+        <w:t>Returns: The template with that id</w:t>
+      </w:r>
+    </w:p>
+    <w:p>
+      <w:pPr>
+        <w:pStyle w:val="ListParagraph"/>
+        <w:numPr>
+          <w:ilvl w:val="0"/>
+          <w:numId w:val="1"/>
+        </w:numPr>
+      </w:pPr>
+      <w:r>
+        <w:t>Insert template (add all tasks for that template to a user)</w:t>
+      </w:r>
+    </w:p>
+    <w:p>
+      <w:pPr>
+        <w:pStyle w:val="ListParagraph"/>
+      </w:pPr>
+      <w:r>
+        <w:t>URL: POST /templates</w:t>
+      </w:r>
+    </w:p>
+    <w:p>
+      <w:pPr>
+        <w:pStyle w:val="ListParagraph"/>
+        <w:rPr>
+          <w:b/>
+        </w:rPr>
+      </w:pPr>
+      <w:r>
+        <w:rPr>
+          <w:b/>
+        </w:rPr>
+        <w:t>JSON Example:</w:t>
+      </w:r>
+    </w:p>
+    <w:p>
+      <w:pPr>
+        <w:pStyle w:val="ListParagraph"/>
+      </w:pPr>
+      <w:r>
+        <w:t>{</w:t>
+      </w:r>
+    </w:p>
+    <w:p>
+      <w:pPr>
+        <w:pStyle w:val="ListParagraph"/>
+      </w:pPr>
+      <w:r>
+        <w:t xml:space="preserve">    "templateName":"Annual Checkup",</w:t>
+      </w:r>
+    </w:p>
+    <w:p>
+      <w:pPr>
+        <w:pStyle w:val="ListParagraph"/>
+      </w:pPr>
+      <w:r>
+        <w:t xml:space="preserve">  "startDate":"1447094913",</w:t>
+      </w:r>
+    </w:p>
+    <w:p>
+      <w:pPr>
+        <w:pStyle w:val="ListParagraph"/>
+      </w:pPr>
+      <w:r>
+        <w:t xml:space="preserve">  "dueDate":"1447094913",</w:t>
+      </w:r>
+    </w:p>
+    <w:p>
+      <w:pPr>
+        <w:pStyle w:val="ListParagraph"/>
+      </w:pPr>
+      <w:r>
+        <w:t xml:space="preserve">  "assignedToUser":"JeffTest",</w:t>
+      </w:r>
+    </w:p>
+    <w:p>
+      <w:pPr>
+        <w:pStyle w:val="ListParagraph"/>
+      </w:pPr>
+      <w:r>
+        <w:t xml:space="preserve">  "assignedByUser":"Jus8727",</w:t>
+      </w:r>
+    </w:p>
+    <w:p>
+      <w:pPr>
+        <w:pStyle w:val="ListParagraph"/>
+      </w:pPr>
+      <w:r>
+        <w:t xml:space="preserve">  "patient":"5",</w:t>
+      </w:r>
+    </w:p>
+    <w:p>
+      <w:pPr>
+        <w:pStyle w:val="ListParagraph"/>
+      </w:pPr>
+      <w:r>
+        <w:t xml:space="preserve">  "patientName":"Fred John"</w:t>
+      </w:r>
+    </w:p>
+    <w:p>
+      <w:pPr>
+        <w:pStyle w:val="ListParagraph"/>
+      </w:pPr>
+      <w:r>
+        <w:t>}</w:t>
+      </w:r>
+    </w:p>
+    <w:p>
+      <w:pPr>
+        <w:pStyle w:val="ListParagraph"/>
+      </w:pPr>
+      <w:r>
+        <w:t>Returns: The inserted information</w:t>
+      </w:r>
+    </w:p>
+    <w:p>
+      <w:pPr>
+        <w:pStyle w:val="ListParagraph"/>
+        <w:numPr>
+          <w:ilvl w:val="0"/>
+          <w:numId w:val="1"/>
+        </w:numPr>
+      </w:pPr>
+      <w:r>
+        <w:t>Get Reports</w:t>
+      </w:r>
+    </w:p>
+    <w:p>
+      <w:pPr>
+        <w:ind w:left="720"/>
+      </w:pPr>
+      <w:r>
+        <w:t>URL: GET /reports</w:t>
+      </w:r>
+    </w:p>
+    <w:p>
+      <w:pPr>
+        <w:ind w:left="720"/>
+      </w:pPr>
+      <w:r>
+        <w:t>Returns: A list of the reports for each user</w:t>
+      </w:r>
+    </w:p>
+    <w:p>
+      <w:pPr>
+        <w:pStyle w:val="ListParagraph"/>
+        <w:numPr>
+          <w:ilvl w:val="0"/>
+          <w:numId w:val="1"/>
+        </w:numPr>
+      </w:pPr>
+      <w:r>
+        <w:t>Get patients by name</w:t>
+      </w:r>
+    </w:p>
+    <w:p>
+      <w:pPr>
+        <w:pStyle w:val="ListParagraph"/>
+      </w:pPr>
+      <w:r>
+        <w:t>URL: GET /fullpatients/id/{id}</w:t>
+      </w:r>
+    </w:p>
+    <w:p>
+      <w:pPr>
+        <w:pStyle w:val="ListParagraph"/>
+      </w:pPr>
+      <w:r>
+        <w:t>Returns: All FHIR info on that patient</w:t>
+      </w:r>
+    </w:p>
+    <w:p>
+      <w:pPr>
+        <w:pStyle w:val="ListParagraph"/>
+        <w:numPr>
+          <w:ilvl w:val="0"/>
+          <w:numId w:val="1"/>
+        </w:numPr>
+      </w:pPr>
+      <w:r>
+        <w:lastRenderedPageBreak/>
+        <w:t>Get patients by name</w:t>
+      </w:r>
+    </w:p>
+    <w:p>
+      <w:pPr>
+        <w:pStyle w:val="ListParagraph"/>
+      </w:pPr>
+      <w:r>
+        <w:t>URL: GET /fullpatients/name/{name}</w:t>
+      </w:r>
+    </w:p>
+    <w:p>
+      <w:pPr>
+        <w:pStyle w:val="ListParagraph"/>
+      </w:pPr>
+      <w:r>
+        <w:t>Returns: All FHIR info on patients that math the name</w:t>
+      </w:r>
+      <w:bookmarkStart w:id="0" w:name="_GoBack"/>
+      <w:bookmarkEnd w:id="0"/>
     </w:p>
     <w:p>
       <w:pPr>
@@ -1757,7 +2189,7 @@
         <w:rFonts w:hint="default"/>
       </w:rPr>
     </w:lvl>
-    <w:lvl w:ilvl="1" w:tplc="04090019" w:tentative="1">
+    <w:lvl w:ilvl="1" w:tplc="04090019">
       <w:start w:val="1"/>
       <w:numFmt w:val="lowerLetter"/>
       <w:lvlText w:val="%2."/>

</xml_diff>